<commit_message>
khoan pull nhe Tung pull thui
</commit_message>
<xml_diff>
--- a/PDF/Oppo/Oppo F5 64GB.pdf.docx
+++ b/PDF/Oppo/Oppo F5 64GB.pdf.docx
@@ -180,7 +180,16 @@
                 <w:sz w:val="26"/>
                 <w:szCs w:val="26"/>
               </w:rPr>
-              <w:t>IPS HDR LCD</w:t>
+              <w:t xml:space="preserve">LTPS </w:t>
+            </w:r>
+            <w:r>
+              <w:rPr>
+                <w:rFonts w:eastAsia="Times New Roman" w:cstheme="minorHAnsi"/>
+                <w:color w:val="808080" w:themeColor="background1" w:themeShade="80"/>
+                <w:sz w:val="26"/>
+                <w:szCs w:val="26"/>
+              </w:rPr>
+              <w:t>LCD</w:t>
             </w:r>
           </w:p>
         </w:tc>
@@ -272,7 +281,23 @@
                 <w:sz w:val="26"/>
                 <w:szCs w:val="26"/>
               </w:rPr>
-              <w:t>Full HD+ (1080 x 2160 Pixels)</w:t>
+              <w:t>Full HD+ (</w:t>
+            </w:r>
+            <w:r>
+              <w:rPr>
+                <w:color w:val="808080" w:themeColor="background1" w:themeShade="80"/>
+                <w:sz w:val="26"/>
+                <w:szCs w:val="26"/>
+              </w:rPr>
+              <w:t>1080 x 2340</w:t>
+            </w:r>
+            <w:r>
+              <w:rPr>
+                <w:color w:val="808080" w:themeColor="background1" w:themeShade="80"/>
+                <w:sz w:val="26"/>
+                <w:szCs w:val="26"/>
+              </w:rPr>
+              <w:t xml:space="preserve"> Pixels)</w:t>
             </w:r>
           </w:p>
         </w:tc>
@@ -369,16 +394,7 @@
                 <w:sz w:val="26"/>
                 <w:szCs w:val="26"/>
               </w:rPr>
-              <w:t>5.7</w:t>
-            </w:r>
-            <w:r>
-              <w:rPr>
-                <w:rFonts w:ascii="Helvetica" w:eastAsia="Times New Roman" w:hAnsi="Helvetica" w:cs="Helvetica"/>
-                <w:color w:val="808080" w:themeColor="background1" w:themeShade="80"/>
-                <w:sz w:val="26"/>
-                <w:szCs w:val="26"/>
-              </w:rPr>
-              <w:t>”</w:t>
+              <w:t>6.3”</w:t>
             </w:r>
           </w:p>
         </w:tc>
@@ -488,15 +504,57 @@
                 <w:szCs w:val="26"/>
               </w:rPr>
             </w:pPr>
-            <w:r>
-              <w:rPr>
-                <w:rFonts w:ascii="Helvetica" w:eastAsia="Times New Roman" w:hAnsi="Helvetica" w:cs="Helvetica"/>
-                <w:color w:val="808080" w:themeColor="background1" w:themeShade="80"/>
-                <w:sz w:val="26"/>
-                <w:szCs w:val="26"/>
-              </w:rPr>
-              <w:t>Corning Gorilla Glass 5</w:t>
-            </w:r>
+            <w:proofErr w:type="spellStart"/>
+            <w:r>
+              <w:rPr>
+                <w:rFonts w:ascii="Helvetica" w:eastAsia="Times New Roman" w:hAnsi="Helvetica" w:cs="Helvetica"/>
+                <w:color w:val="808080" w:themeColor="background1" w:themeShade="80"/>
+                <w:sz w:val="26"/>
+                <w:szCs w:val="26"/>
+              </w:rPr>
+              <w:t>Kính</w:t>
+            </w:r>
+            <w:proofErr w:type="spellEnd"/>
+            <w:r>
+              <w:rPr>
+                <w:rFonts w:ascii="Helvetica" w:eastAsia="Times New Roman" w:hAnsi="Helvetica" w:cs="Helvetica"/>
+                <w:color w:val="808080" w:themeColor="background1" w:themeShade="80"/>
+                <w:sz w:val="26"/>
+                <w:szCs w:val="26"/>
+              </w:rPr>
+              <w:t xml:space="preserve"> </w:t>
+            </w:r>
+            <w:proofErr w:type="spellStart"/>
+            <w:r>
+              <w:rPr>
+                <w:rFonts w:ascii="Helvetica" w:eastAsia="Times New Roman" w:hAnsi="Helvetica" w:cs="Helvetica"/>
+                <w:color w:val="808080" w:themeColor="background1" w:themeShade="80"/>
+                <w:sz w:val="26"/>
+                <w:szCs w:val="26"/>
+              </w:rPr>
+              <w:t>cường</w:t>
+            </w:r>
+            <w:proofErr w:type="spellEnd"/>
+            <w:r>
+              <w:rPr>
+                <w:rFonts w:ascii="Helvetica" w:eastAsia="Times New Roman" w:hAnsi="Helvetica" w:cs="Helvetica"/>
+                <w:color w:val="808080" w:themeColor="background1" w:themeShade="80"/>
+                <w:sz w:val="26"/>
+                <w:szCs w:val="26"/>
+              </w:rPr>
+              <w:t xml:space="preserve"> </w:t>
+            </w:r>
+            <w:proofErr w:type="spellStart"/>
+            <w:r>
+              <w:rPr>
+                <w:rFonts w:ascii="Helvetica" w:eastAsia="Times New Roman" w:hAnsi="Helvetica" w:cs="Helvetica"/>
+                <w:color w:val="808080" w:themeColor="background1" w:themeShade="80"/>
+                <w:sz w:val="26"/>
+                <w:szCs w:val="26"/>
+              </w:rPr>
+              <w:t>lực</w:t>
+            </w:r>
+            <w:proofErr w:type="spellEnd"/>
           </w:p>
         </w:tc>
       </w:tr>
@@ -633,7 +691,54 @@
                 <w:sz w:val="26"/>
                 <w:szCs w:val="26"/>
               </w:rPr>
-              <w:t>19 MP</w:t>
+              <w:t>1</w:t>
+            </w:r>
+            <w:r>
+              <w:rPr>
+                <w:rFonts w:ascii="Helvetica" w:eastAsia="Times New Roman" w:hAnsi="Helvetica" w:cs="Helvetica"/>
+                <w:color w:val="808080" w:themeColor="background1" w:themeShade="80"/>
+                <w:sz w:val="26"/>
+                <w:szCs w:val="26"/>
+              </w:rPr>
+              <w:t>6</w:t>
+            </w:r>
+            <w:r>
+              <w:rPr>
+                <w:rFonts w:ascii="Helvetica" w:eastAsia="Times New Roman" w:hAnsi="Helvetica" w:cs="Helvetica"/>
+                <w:color w:val="808080" w:themeColor="background1" w:themeShade="80"/>
+                <w:sz w:val="26"/>
+                <w:szCs w:val="26"/>
+              </w:rPr>
+              <w:t xml:space="preserve"> MP</w:t>
+            </w:r>
+            <w:r>
+              <w:rPr>
+                <w:rFonts w:ascii="Helvetica" w:eastAsia="Times New Roman" w:hAnsi="Helvetica" w:cs="Helvetica"/>
+                <w:color w:val="808080" w:themeColor="background1" w:themeShade="80"/>
+                <w:sz w:val="26"/>
+                <w:szCs w:val="26"/>
+              </w:rPr>
+              <w:t xml:space="preserve"> </w:t>
+            </w:r>
+            <w:proofErr w:type="spellStart"/>
+            <w:r>
+              <w:rPr>
+                <w:rFonts w:ascii="Helvetica" w:eastAsia="Times New Roman" w:hAnsi="Helvetica" w:cs="Helvetica"/>
+                <w:color w:val="808080" w:themeColor="background1" w:themeShade="80"/>
+                <w:sz w:val="26"/>
+                <w:szCs w:val="26"/>
+              </w:rPr>
+              <w:t>và</w:t>
+            </w:r>
+            <w:proofErr w:type="spellEnd"/>
+            <w:r>
+              <w:rPr>
+                <w:rFonts w:ascii="Helvetica" w:eastAsia="Times New Roman" w:hAnsi="Helvetica" w:cs="Helvetica"/>
+                <w:color w:val="808080" w:themeColor="background1" w:themeShade="80"/>
+                <w:sz w:val="26"/>
+                <w:szCs w:val="26"/>
+              </w:rPr>
+              <w:t xml:space="preserve"> 2 MP (2 camera)</w:t>
             </w:r>
           </w:p>
         </w:tc>
@@ -729,37 +834,17 @@
                 <w:sz w:val="26"/>
                 <w:szCs w:val="26"/>
               </w:rPr>
-              <w:t>siêu</w:t>
-            </w:r>
-            <w:proofErr w:type="spellEnd"/>
-            <w:r>
-              <w:rPr>
-                <w:rFonts w:ascii="Helvetica" w:eastAsia="Times New Roman" w:hAnsi="Helvetica" w:cs="Helvetica"/>
-                <w:color w:val="808080" w:themeColor="background1" w:themeShade="80"/>
-                <w:sz w:val="26"/>
-                <w:szCs w:val="26"/>
-              </w:rPr>
-              <w:t xml:space="preserve"> </w:t>
-            </w:r>
-            <w:proofErr w:type="spellStart"/>
-            <w:r>
-              <w:rPr>
-                <w:rFonts w:ascii="Helvetica" w:eastAsia="Times New Roman" w:hAnsi="Helvetica" w:cs="Helvetica"/>
-                <w:color w:val="808080" w:themeColor="background1" w:themeShade="80"/>
-                <w:sz w:val="26"/>
-                <w:szCs w:val="26"/>
-              </w:rPr>
-              <w:t>chậm</w:t>
-            </w:r>
-            <w:proofErr w:type="spellEnd"/>
-            <w:r>
-              <w:rPr>
-                <w:rFonts w:ascii="Helvetica" w:eastAsia="Times New Roman" w:hAnsi="Helvetica" w:cs="Helvetica"/>
-                <w:color w:val="808080" w:themeColor="background1" w:themeShade="80"/>
-                <w:sz w:val="26"/>
-                <w:szCs w:val="26"/>
-              </w:rPr>
-              <w:t xml:space="preserve"> 960fps, Quay </w:t>
+              <w:t>FullHD</w:t>
+            </w:r>
+            <w:proofErr w:type="spellEnd"/>
+            <w:r>
+              <w:rPr>
+                <w:rFonts w:ascii="Helvetica" w:eastAsia="Times New Roman" w:hAnsi="Helvetica" w:cs="Helvetica"/>
+                <w:color w:val="808080" w:themeColor="background1" w:themeShade="80"/>
+                <w:sz w:val="26"/>
+                <w:szCs w:val="26"/>
+              </w:rPr>
+              <w:t xml:space="preserve"> 1080p@30fps, Quay </w:t>
             </w:r>
             <w:proofErr w:type="spellStart"/>
             <w:r>
@@ -799,67 +884,16 @@
                 <w:sz w:val="26"/>
                 <w:szCs w:val="26"/>
               </w:rPr>
-              <w:t xml:space="preserve"> 1080p@30fps, Quay </w:t>
-            </w:r>
-            <w:proofErr w:type="spellStart"/>
-            <w:r>
-              <w:rPr>
-                <w:rFonts w:ascii="Helvetica" w:eastAsia="Times New Roman" w:hAnsi="Helvetica" w:cs="Helvetica"/>
-                <w:color w:val="808080" w:themeColor="background1" w:themeShade="80"/>
-                <w:sz w:val="26"/>
-                <w:szCs w:val="26"/>
-              </w:rPr>
-              <w:t>phim</w:t>
-            </w:r>
-            <w:proofErr w:type="spellEnd"/>
-            <w:r>
-              <w:rPr>
-                <w:rFonts w:ascii="Helvetica" w:eastAsia="Times New Roman" w:hAnsi="Helvetica" w:cs="Helvetica"/>
-                <w:color w:val="808080" w:themeColor="background1" w:themeShade="80"/>
-                <w:sz w:val="26"/>
-                <w:szCs w:val="26"/>
-              </w:rPr>
-              <w:t xml:space="preserve"> </w:t>
-            </w:r>
-            <w:proofErr w:type="spellStart"/>
-            <w:r>
-              <w:rPr>
-                <w:rFonts w:ascii="Helvetica" w:eastAsia="Times New Roman" w:hAnsi="Helvetica" w:cs="Helvetica"/>
-                <w:color w:val="808080" w:themeColor="background1" w:themeShade="80"/>
-                <w:sz w:val="26"/>
-                <w:szCs w:val="26"/>
-              </w:rPr>
-              <w:t>FullHD</w:t>
-            </w:r>
-            <w:proofErr w:type="spellEnd"/>
-            <w:r>
-              <w:rPr>
-                <w:rFonts w:ascii="Helvetica" w:eastAsia="Times New Roman" w:hAnsi="Helvetica" w:cs="Helvetica"/>
-                <w:color w:val="808080" w:themeColor="background1" w:themeShade="80"/>
-                <w:sz w:val="26"/>
-                <w:szCs w:val="26"/>
-              </w:rPr>
-              <w:t xml:space="preserve"> 1080p@60fps, Quay </w:t>
-            </w:r>
-            <w:proofErr w:type="spellStart"/>
-            <w:r>
-              <w:rPr>
-                <w:rFonts w:ascii="Helvetica" w:eastAsia="Times New Roman" w:hAnsi="Helvetica" w:cs="Helvetica"/>
-                <w:color w:val="808080" w:themeColor="background1" w:themeShade="80"/>
-                <w:sz w:val="26"/>
-                <w:szCs w:val="26"/>
-              </w:rPr>
-              <w:t>phim</w:t>
-            </w:r>
-            <w:proofErr w:type="spellEnd"/>
-            <w:r>
-              <w:rPr>
-                <w:rFonts w:ascii="Helvetica" w:eastAsia="Times New Roman" w:hAnsi="Helvetica" w:cs="Helvetica"/>
-                <w:color w:val="808080" w:themeColor="background1" w:themeShade="80"/>
-                <w:sz w:val="26"/>
-                <w:szCs w:val="26"/>
-              </w:rPr>
-              <w:t xml:space="preserve"> 4K 2160p@30fps</w:t>
+              <w:t xml:space="preserve"> 720p@24</w:t>
+            </w:r>
+            <w:r>
+              <w:rPr>
+                <w:rFonts w:ascii="Helvetica" w:eastAsia="Times New Roman" w:hAnsi="Helvetica" w:cs="Helvetica"/>
+                <w:color w:val="808080" w:themeColor="background1" w:themeShade="80"/>
+                <w:sz w:val="26"/>
+                <w:szCs w:val="26"/>
+              </w:rPr>
+              <w:t>fps</w:t>
             </w:r>
           </w:p>
         </w:tc>
@@ -1034,134 +1068,85 @@
                 <w:szCs w:val="26"/>
               </w:rPr>
             </w:pPr>
-            <w:r>
-              <w:rPr>
-                <w:rFonts w:ascii="Helvetica" w:eastAsia="Times New Roman" w:hAnsi="Helvetica" w:cs="Helvetica"/>
-                <w:color w:val="808080" w:themeColor="background1" w:themeShade="80"/>
-                <w:sz w:val="26"/>
-                <w:szCs w:val="26"/>
-              </w:rPr>
-              <w:t xml:space="preserve">Super Slow Motion (quay </w:t>
-            </w:r>
-            <w:proofErr w:type="spellStart"/>
-            <w:r>
-              <w:rPr>
-                <w:rFonts w:ascii="Helvetica" w:eastAsia="Times New Roman" w:hAnsi="Helvetica" w:cs="Helvetica"/>
-                <w:color w:val="808080" w:themeColor="background1" w:themeShade="80"/>
-                <w:sz w:val="26"/>
-                <w:szCs w:val="26"/>
-              </w:rPr>
-              <w:t>siêu</w:t>
-            </w:r>
-            <w:proofErr w:type="spellEnd"/>
-            <w:r>
-              <w:rPr>
-                <w:rFonts w:ascii="Helvetica" w:eastAsia="Times New Roman" w:hAnsi="Helvetica" w:cs="Helvetica"/>
-                <w:color w:val="808080" w:themeColor="background1" w:themeShade="80"/>
-                <w:sz w:val="26"/>
-                <w:szCs w:val="26"/>
-              </w:rPr>
-              <w:t xml:space="preserve"> </w:t>
-            </w:r>
-            <w:proofErr w:type="spellStart"/>
-            <w:r>
-              <w:rPr>
-                <w:rFonts w:ascii="Helvetica" w:eastAsia="Times New Roman" w:hAnsi="Helvetica" w:cs="Helvetica"/>
-                <w:color w:val="808080" w:themeColor="background1" w:themeShade="80"/>
-                <w:sz w:val="26"/>
-                <w:szCs w:val="26"/>
-              </w:rPr>
-              <w:t>chậm</w:t>
-            </w:r>
-            <w:proofErr w:type="spellEnd"/>
-            <w:r>
-              <w:rPr>
-                <w:rFonts w:ascii="Helvetica" w:eastAsia="Times New Roman" w:hAnsi="Helvetica" w:cs="Helvetica"/>
-                <w:color w:val="808080" w:themeColor="background1" w:themeShade="80"/>
-                <w:sz w:val="26"/>
-                <w:szCs w:val="26"/>
-              </w:rPr>
-              <w:t xml:space="preserve">), </w:t>
-            </w:r>
-            <w:proofErr w:type="spellStart"/>
-            <w:r>
-              <w:rPr>
-                <w:rFonts w:ascii="Helvetica" w:eastAsia="Times New Roman" w:hAnsi="Helvetica" w:cs="Helvetica"/>
-                <w:color w:val="808080" w:themeColor="background1" w:themeShade="80"/>
-                <w:sz w:val="26"/>
-                <w:szCs w:val="26"/>
-              </w:rPr>
-              <w:t>Tự</w:t>
-            </w:r>
-            <w:proofErr w:type="spellEnd"/>
-            <w:r>
-              <w:rPr>
-                <w:rFonts w:ascii="Helvetica" w:eastAsia="Times New Roman" w:hAnsi="Helvetica" w:cs="Helvetica"/>
-                <w:color w:val="808080" w:themeColor="background1" w:themeShade="80"/>
-                <w:sz w:val="26"/>
-                <w:szCs w:val="26"/>
-              </w:rPr>
-              <w:t xml:space="preserve"> </w:t>
-            </w:r>
-            <w:proofErr w:type="spellStart"/>
-            <w:r>
-              <w:rPr>
-                <w:rFonts w:ascii="Helvetica" w:eastAsia="Times New Roman" w:hAnsi="Helvetica" w:cs="Helvetica"/>
-                <w:color w:val="808080" w:themeColor="background1" w:themeShade="80"/>
-                <w:sz w:val="26"/>
-                <w:szCs w:val="26"/>
-              </w:rPr>
-              <w:t>động</w:t>
-            </w:r>
-            <w:proofErr w:type="spellEnd"/>
-            <w:r>
-              <w:rPr>
-                <w:rFonts w:ascii="Helvetica" w:eastAsia="Times New Roman" w:hAnsi="Helvetica" w:cs="Helvetica"/>
-                <w:color w:val="808080" w:themeColor="background1" w:themeShade="80"/>
-                <w:sz w:val="26"/>
-                <w:szCs w:val="26"/>
-              </w:rPr>
-              <w:t xml:space="preserve"> </w:t>
-            </w:r>
-            <w:proofErr w:type="spellStart"/>
-            <w:r>
-              <w:rPr>
-                <w:rFonts w:ascii="Helvetica" w:eastAsia="Times New Roman" w:hAnsi="Helvetica" w:cs="Helvetica"/>
-                <w:color w:val="808080" w:themeColor="background1" w:themeShade="80"/>
-                <w:sz w:val="26"/>
-                <w:szCs w:val="26"/>
-              </w:rPr>
-              <w:t>lấy</w:t>
-            </w:r>
-            <w:proofErr w:type="spellEnd"/>
-            <w:r>
-              <w:rPr>
-                <w:rFonts w:ascii="Helvetica" w:eastAsia="Times New Roman" w:hAnsi="Helvetica" w:cs="Helvetica"/>
-                <w:color w:val="808080" w:themeColor="background1" w:themeShade="80"/>
-                <w:sz w:val="26"/>
-                <w:szCs w:val="26"/>
-              </w:rPr>
-              <w:t xml:space="preserve"> </w:t>
-            </w:r>
-            <w:proofErr w:type="spellStart"/>
-            <w:r>
-              <w:rPr>
-                <w:rFonts w:ascii="Helvetica" w:eastAsia="Times New Roman" w:hAnsi="Helvetica" w:cs="Helvetica"/>
-                <w:color w:val="808080" w:themeColor="background1" w:themeShade="80"/>
-                <w:sz w:val="26"/>
-                <w:szCs w:val="26"/>
-              </w:rPr>
-              <w:t>nét</w:t>
-            </w:r>
-            <w:proofErr w:type="spellEnd"/>
-            <w:r>
-              <w:rPr>
-                <w:rFonts w:ascii="Helvetica" w:eastAsia="Times New Roman" w:hAnsi="Helvetica" w:cs="Helvetica"/>
-                <w:color w:val="808080" w:themeColor="background1" w:themeShade="80"/>
-                <w:sz w:val="26"/>
-                <w:szCs w:val="26"/>
-              </w:rPr>
-              <w:t xml:space="preserve">, </w:t>
+            <w:proofErr w:type="spellStart"/>
+            <w:r>
+              <w:rPr>
+                <w:rFonts w:ascii="Helvetica" w:eastAsia="Times New Roman" w:hAnsi="Helvetica" w:cs="Helvetica"/>
+                <w:color w:val="808080" w:themeColor="background1" w:themeShade="80"/>
+                <w:sz w:val="26"/>
+                <w:szCs w:val="26"/>
+              </w:rPr>
+              <w:t>Chụp</w:t>
+            </w:r>
+            <w:proofErr w:type="spellEnd"/>
+            <w:r>
+              <w:rPr>
+                <w:rFonts w:ascii="Helvetica" w:eastAsia="Times New Roman" w:hAnsi="Helvetica" w:cs="Helvetica"/>
+                <w:color w:val="808080" w:themeColor="background1" w:themeShade="80"/>
+                <w:sz w:val="26"/>
+                <w:szCs w:val="26"/>
+              </w:rPr>
+              <w:t xml:space="preserve"> </w:t>
+            </w:r>
+            <w:proofErr w:type="spellStart"/>
+            <w:r>
+              <w:rPr>
+                <w:rFonts w:ascii="Helvetica" w:eastAsia="Times New Roman" w:hAnsi="Helvetica" w:cs="Helvetica"/>
+                <w:color w:val="808080" w:themeColor="background1" w:themeShade="80"/>
+                <w:sz w:val="26"/>
+                <w:szCs w:val="26"/>
+              </w:rPr>
+              <w:t>ảnh</w:t>
+            </w:r>
+            <w:proofErr w:type="spellEnd"/>
+            <w:r>
+              <w:rPr>
+                <w:rFonts w:ascii="Helvetica" w:eastAsia="Times New Roman" w:hAnsi="Helvetica" w:cs="Helvetica"/>
+                <w:color w:val="808080" w:themeColor="background1" w:themeShade="80"/>
+                <w:sz w:val="26"/>
+                <w:szCs w:val="26"/>
+              </w:rPr>
+              <w:t xml:space="preserve"> </w:t>
+            </w:r>
+            <w:proofErr w:type="spellStart"/>
+            <w:r>
+              <w:rPr>
+                <w:rFonts w:ascii="Helvetica" w:eastAsia="Times New Roman" w:hAnsi="Helvetica" w:cs="Helvetica"/>
+                <w:color w:val="808080" w:themeColor="background1" w:themeShade="80"/>
+                <w:sz w:val="26"/>
+                <w:szCs w:val="26"/>
+              </w:rPr>
+              <w:t>xóa</w:t>
+            </w:r>
+            <w:proofErr w:type="spellEnd"/>
+            <w:r>
+              <w:rPr>
+                <w:rFonts w:ascii="Helvetica" w:eastAsia="Times New Roman" w:hAnsi="Helvetica" w:cs="Helvetica"/>
+                <w:color w:val="808080" w:themeColor="background1" w:themeShade="80"/>
+                <w:sz w:val="26"/>
+                <w:szCs w:val="26"/>
+              </w:rPr>
+              <w:t xml:space="preserve"> </w:t>
+            </w:r>
+            <w:proofErr w:type="spellStart"/>
+            <w:r>
+              <w:rPr>
+                <w:rFonts w:ascii="Helvetica" w:eastAsia="Times New Roman" w:hAnsi="Helvetica" w:cs="Helvetica"/>
+                <w:color w:val="808080" w:themeColor="background1" w:themeShade="80"/>
+                <w:sz w:val="26"/>
+                <w:szCs w:val="26"/>
+              </w:rPr>
+              <w:t>phông</w:t>
+            </w:r>
+            <w:proofErr w:type="spellEnd"/>
+            <w:r>
+              <w:rPr>
+                <w:rFonts w:ascii="Helvetica" w:eastAsia="Times New Roman" w:hAnsi="Helvetica" w:cs="Helvetica"/>
+                <w:color w:val="808080" w:themeColor="background1" w:themeShade="80"/>
+                <w:sz w:val="26"/>
+                <w:szCs w:val="26"/>
+              </w:rPr>
+              <w:t xml:space="preserve">, Auto Focus, </w:t>
             </w:r>
             <w:proofErr w:type="spellStart"/>
             <w:r>
@@ -1441,7 +1426,7 @@
                 <w:sz w:val="26"/>
                 <w:szCs w:val="26"/>
               </w:rPr>
-              <w:t>5 MP</w:t>
+              <w:t>25 MP</w:t>
             </w:r>
           </w:p>
         </w:tc>
@@ -1684,86 +1669,6 @@
                 <w:sz w:val="26"/>
                 <w:szCs w:val="26"/>
               </w:rPr>
-              <w:t>Chế</w:t>
-            </w:r>
-            <w:proofErr w:type="spellEnd"/>
-            <w:r>
-              <w:rPr>
-                <w:rFonts w:ascii="Helvetica" w:eastAsia="Times New Roman" w:hAnsi="Helvetica" w:cs="Helvetica"/>
-                <w:color w:val="808080" w:themeColor="background1" w:themeShade="80"/>
-                <w:sz w:val="26"/>
-                <w:szCs w:val="26"/>
-              </w:rPr>
-              <w:t xml:space="preserve"> </w:t>
-            </w:r>
-            <w:proofErr w:type="spellStart"/>
-            <w:r>
-              <w:rPr>
-                <w:rFonts w:ascii="Helvetica" w:eastAsia="Times New Roman" w:hAnsi="Helvetica" w:cs="Helvetica"/>
-                <w:color w:val="808080" w:themeColor="background1" w:themeShade="80"/>
-                <w:sz w:val="26"/>
-                <w:szCs w:val="26"/>
-              </w:rPr>
-              <w:t>độ</w:t>
-            </w:r>
-            <w:proofErr w:type="spellEnd"/>
-            <w:r>
-              <w:rPr>
-                <w:rFonts w:ascii="Helvetica" w:eastAsia="Times New Roman" w:hAnsi="Helvetica" w:cs="Helvetica"/>
-                <w:color w:val="808080" w:themeColor="background1" w:themeShade="80"/>
-                <w:sz w:val="26"/>
-                <w:szCs w:val="26"/>
-              </w:rPr>
-              <w:t xml:space="preserve"> </w:t>
-            </w:r>
-            <w:proofErr w:type="spellStart"/>
-            <w:r>
-              <w:rPr>
-                <w:rFonts w:ascii="Helvetica" w:eastAsia="Times New Roman" w:hAnsi="Helvetica" w:cs="Helvetica"/>
-                <w:color w:val="808080" w:themeColor="background1" w:themeShade="80"/>
-                <w:sz w:val="26"/>
-                <w:szCs w:val="26"/>
-              </w:rPr>
-              <w:t>làm</w:t>
-            </w:r>
-            <w:proofErr w:type="spellEnd"/>
-            <w:r>
-              <w:rPr>
-                <w:rFonts w:ascii="Helvetica" w:eastAsia="Times New Roman" w:hAnsi="Helvetica" w:cs="Helvetica"/>
-                <w:color w:val="808080" w:themeColor="background1" w:themeShade="80"/>
-                <w:sz w:val="26"/>
-                <w:szCs w:val="26"/>
-              </w:rPr>
-              <w:t xml:space="preserve"> </w:t>
-            </w:r>
-            <w:proofErr w:type="spellStart"/>
-            <w:r>
-              <w:rPr>
-                <w:rFonts w:ascii="Helvetica" w:eastAsia="Times New Roman" w:hAnsi="Helvetica" w:cs="Helvetica"/>
-                <w:color w:val="808080" w:themeColor="background1" w:themeShade="80"/>
-                <w:sz w:val="26"/>
-                <w:szCs w:val="26"/>
-              </w:rPr>
-              <w:t>đẹp</w:t>
-            </w:r>
-            <w:proofErr w:type="spellEnd"/>
-            <w:r>
-              <w:rPr>
-                <w:rFonts w:ascii="Helvetica" w:eastAsia="Times New Roman" w:hAnsi="Helvetica" w:cs="Helvetica"/>
-                <w:color w:val="808080" w:themeColor="background1" w:themeShade="80"/>
-                <w:sz w:val="26"/>
-                <w:szCs w:val="26"/>
-              </w:rPr>
-              <w:t xml:space="preserve">, Flash, </w:t>
-            </w:r>
-            <w:proofErr w:type="spellStart"/>
-            <w:r>
-              <w:rPr>
-                <w:rFonts w:ascii="Helvetica" w:eastAsia="Times New Roman" w:hAnsi="Helvetica" w:cs="Helvetica"/>
-                <w:color w:val="808080" w:themeColor="background1" w:themeShade="80"/>
-                <w:sz w:val="26"/>
-                <w:szCs w:val="26"/>
-              </w:rPr>
               <w:t>Nhận</w:t>
             </w:r>
             <w:proofErr w:type="spellEnd"/>
@@ -1827,6 +1732,55 @@
               <w:t>mặt</w:t>
             </w:r>
             <w:proofErr w:type="spellEnd"/>
+            <w:r>
+              <w:rPr>
+                <w:rFonts w:ascii="Helvetica" w:eastAsia="Times New Roman" w:hAnsi="Helvetica" w:cs="Helvetica"/>
+                <w:color w:val="808080" w:themeColor="background1" w:themeShade="80"/>
+                <w:sz w:val="26"/>
+                <w:szCs w:val="26"/>
+              </w:rPr>
+              <w:t xml:space="preserve">, Quay video HD, Sticker AR, </w:t>
+            </w:r>
+            <w:proofErr w:type="spellStart"/>
+            <w:r>
+              <w:rPr>
+                <w:rFonts w:ascii="Helvetica" w:eastAsia="Times New Roman" w:hAnsi="Helvetica" w:cs="Helvetica"/>
+                <w:color w:val="808080" w:themeColor="background1" w:themeShade="80"/>
+                <w:sz w:val="26"/>
+                <w:szCs w:val="26"/>
+              </w:rPr>
+              <w:t>Công</w:t>
+            </w:r>
+            <w:proofErr w:type="spellEnd"/>
+            <w:r>
+              <w:rPr>
+                <w:rFonts w:ascii="Helvetica" w:eastAsia="Times New Roman" w:hAnsi="Helvetica" w:cs="Helvetica"/>
+                <w:color w:val="808080" w:themeColor="background1" w:themeShade="80"/>
+                <w:sz w:val="26"/>
+                <w:szCs w:val="26"/>
+              </w:rPr>
+              <w:t xml:space="preserve"> </w:t>
+            </w:r>
+            <w:proofErr w:type="spellStart"/>
+            <w:r>
+              <w:rPr>
+                <w:rFonts w:ascii="Helvetica" w:eastAsia="Times New Roman" w:hAnsi="Helvetica" w:cs="Helvetica"/>
+                <w:color w:val="808080" w:themeColor="background1" w:themeShade="80"/>
+                <w:sz w:val="26"/>
+                <w:szCs w:val="26"/>
+              </w:rPr>
+              <w:t>nghệ</w:t>
+            </w:r>
+            <w:proofErr w:type="spellEnd"/>
+            <w:r>
+              <w:rPr>
+                <w:rFonts w:ascii="Helvetica" w:eastAsia="Times New Roman" w:hAnsi="Helvetica" w:cs="Helvetica"/>
+                <w:color w:val="808080" w:themeColor="background1" w:themeShade="80"/>
+                <w:sz w:val="26"/>
+                <w:szCs w:val="26"/>
+              </w:rPr>
+              <w:t xml:space="preserve"> Selfie A.I Beauty</w:t>
+            </w:r>
           </w:p>
         </w:tc>
       </w:tr>
@@ -1998,14 +1952,25 @@
                 <w:szCs w:val="26"/>
               </w:rPr>
             </w:pPr>
-            <w:r>
-              <w:rPr>
-                <w:rFonts w:ascii="Helvetica" w:eastAsia="Times New Roman" w:hAnsi="Helvetica" w:cs="Helvetica"/>
-                <w:color w:val="808080" w:themeColor="background1" w:themeShade="80"/>
-                <w:sz w:val="26"/>
-                <w:szCs w:val="26"/>
-              </w:rPr>
-              <w:t>Android 8.0 (Oreo)</w:t>
+            <w:proofErr w:type="spellStart"/>
+            <w:r>
+              <w:rPr>
+                <w:rFonts w:ascii="Helvetica" w:eastAsia="Times New Roman" w:hAnsi="Helvetica" w:cs="Helvetica"/>
+                <w:color w:val="808080" w:themeColor="background1" w:themeShade="80"/>
+                <w:sz w:val="26"/>
+                <w:szCs w:val="26"/>
+              </w:rPr>
+              <w:t>ColorOS</w:t>
+            </w:r>
+            <w:proofErr w:type="spellEnd"/>
+            <w:r>
+              <w:rPr>
+                <w:rFonts w:ascii="Helvetica" w:eastAsia="Times New Roman" w:hAnsi="Helvetica" w:cs="Helvetica"/>
+                <w:color w:val="808080" w:themeColor="background1" w:themeShade="80"/>
+                <w:sz w:val="26"/>
+                <w:szCs w:val="26"/>
+              </w:rPr>
+              <w:t xml:space="preserve"> 5.2 (Android 8.1)</w:t>
             </w:r>
           </w:p>
         </w:tc>
@@ -2050,14 +2015,45 @@
                 <w:szCs w:val="26"/>
               </w:rPr>
             </w:pPr>
-            <w:r>
-              <w:rPr>
-                <w:rFonts w:ascii="Helvetica" w:eastAsia="Times New Roman" w:hAnsi="Helvetica" w:cs="Helvetica"/>
-                <w:color w:val="808080" w:themeColor="background1" w:themeShade="80"/>
-                <w:sz w:val="26"/>
-                <w:szCs w:val="26"/>
-              </w:rPr>
-              <w:t xml:space="preserve">Snapdragon 845 8 </w:t>
+            <w:proofErr w:type="spellStart"/>
+            <w:r>
+              <w:rPr>
+                <w:rFonts w:ascii="Helvetica" w:eastAsia="Times New Roman" w:hAnsi="Helvetica" w:cs="Helvetica"/>
+                <w:color w:val="808080" w:themeColor="background1" w:themeShade="80"/>
+                <w:sz w:val="26"/>
+                <w:szCs w:val="26"/>
+              </w:rPr>
+              <w:t>MediaTek</w:t>
+            </w:r>
+            <w:proofErr w:type="spellEnd"/>
+            <w:r>
+              <w:rPr>
+                <w:rFonts w:ascii="Helvetica" w:eastAsia="Times New Roman" w:hAnsi="Helvetica" w:cs="Helvetica"/>
+                <w:color w:val="808080" w:themeColor="background1" w:themeShade="80"/>
+                <w:sz w:val="26"/>
+                <w:szCs w:val="26"/>
+              </w:rPr>
+              <w:t xml:space="preserve"> </w:t>
+            </w:r>
+            <w:proofErr w:type="spellStart"/>
+            <w:r>
+              <w:rPr>
+                <w:rFonts w:ascii="Helvetica" w:eastAsia="Times New Roman" w:hAnsi="Helvetica" w:cs="Helvetica"/>
+                <w:color w:val="808080" w:themeColor="background1" w:themeShade="80"/>
+                <w:sz w:val="26"/>
+                <w:szCs w:val="26"/>
+              </w:rPr>
+              <w:t>Helio</w:t>
+            </w:r>
+            <w:proofErr w:type="spellEnd"/>
+            <w:r>
+              <w:rPr>
+                <w:rFonts w:ascii="Helvetica" w:eastAsia="Times New Roman" w:hAnsi="Helvetica" w:cs="Helvetica"/>
+                <w:color w:val="808080" w:themeColor="background1" w:themeShade="80"/>
+                <w:sz w:val="26"/>
+                <w:szCs w:val="26"/>
+              </w:rPr>
+              <w:t xml:space="preserve"> P60 8 </w:t>
             </w:r>
             <w:proofErr w:type="spellStart"/>
             <w:r>
@@ -2077,7 +2073,7 @@
                 <w:sz w:val="26"/>
                 <w:szCs w:val="26"/>
               </w:rPr>
-              <w:t xml:space="preserve"> </w:t>
+              <w:t xml:space="preserve"> 64-bit</w:t>
             </w:r>
           </w:p>
         </w:tc>
@@ -2163,88 +2159,8 @@
                 <w:sz w:val="26"/>
                 <w:szCs w:val="26"/>
               </w:rPr>
-              <w:t xml:space="preserve">4 </w:t>
-            </w:r>
-            <w:proofErr w:type="spellStart"/>
-            <w:r>
-              <w:rPr>
-                <w:rFonts w:ascii="Helvetica" w:eastAsia="Times New Roman" w:hAnsi="Helvetica" w:cs="Helvetica"/>
-                <w:color w:val="808080" w:themeColor="background1" w:themeShade="80"/>
-                <w:sz w:val="26"/>
-                <w:szCs w:val="26"/>
-              </w:rPr>
-              <w:t>nhân</w:t>
-            </w:r>
-            <w:proofErr w:type="spellEnd"/>
-            <w:r>
-              <w:rPr>
-                <w:rFonts w:ascii="Helvetica" w:eastAsia="Times New Roman" w:hAnsi="Helvetica" w:cs="Helvetica"/>
-                <w:color w:val="808080" w:themeColor="background1" w:themeShade="80"/>
-                <w:sz w:val="26"/>
-                <w:szCs w:val="26"/>
-              </w:rPr>
-              <w:t xml:space="preserve"> 2.8 GHz </w:t>
-            </w:r>
-            <w:proofErr w:type="spellStart"/>
-            <w:r>
-              <w:rPr>
-                <w:rFonts w:ascii="Helvetica" w:eastAsia="Times New Roman" w:hAnsi="Helvetica" w:cs="Helvetica"/>
-                <w:color w:val="808080" w:themeColor="background1" w:themeShade="80"/>
-                <w:sz w:val="26"/>
-                <w:szCs w:val="26"/>
-              </w:rPr>
-              <w:t>Kryo</w:t>
-            </w:r>
-            <w:proofErr w:type="spellEnd"/>
-            <w:r>
-              <w:rPr>
-                <w:rFonts w:ascii="Helvetica" w:eastAsia="Times New Roman" w:hAnsi="Helvetica" w:cs="Helvetica"/>
-                <w:color w:val="808080" w:themeColor="background1" w:themeShade="80"/>
-                <w:sz w:val="26"/>
-                <w:szCs w:val="26"/>
-              </w:rPr>
-              <w:t xml:space="preserve"> &amp; 4 </w:t>
-            </w:r>
-            <w:proofErr w:type="spellStart"/>
-            <w:r>
-              <w:rPr>
-                <w:rFonts w:ascii="Helvetica" w:eastAsia="Times New Roman" w:hAnsi="Helvetica" w:cs="Helvetica"/>
-                <w:color w:val="808080" w:themeColor="background1" w:themeShade="80"/>
-                <w:sz w:val="26"/>
-                <w:szCs w:val="26"/>
-              </w:rPr>
-              <w:t>nhân</w:t>
-            </w:r>
-            <w:proofErr w:type="spellEnd"/>
-            <w:r>
-              <w:rPr>
-                <w:rFonts w:ascii="Helvetica" w:eastAsia="Times New Roman" w:hAnsi="Helvetica" w:cs="Helvetica"/>
-                <w:color w:val="808080" w:themeColor="background1" w:themeShade="80"/>
-                <w:sz w:val="26"/>
-                <w:szCs w:val="26"/>
-              </w:rPr>
-              <w:t xml:space="preserve"> 1.8</w:t>
-            </w:r>
-            <w:r>
-              <w:rPr>
-                <w:rFonts w:ascii="Helvetica" w:eastAsia="Times New Roman" w:hAnsi="Helvetica" w:cs="Helvetica"/>
-                <w:color w:val="808080" w:themeColor="background1" w:themeShade="80"/>
-                <w:sz w:val="26"/>
-                <w:szCs w:val="26"/>
-              </w:rPr>
-              <w:t xml:space="preserve"> GHz </w:t>
-            </w:r>
-            <w:proofErr w:type="spellStart"/>
-            <w:r>
-              <w:rPr>
-                <w:rFonts w:ascii="Helvetica" w:eastAsia="Times New Roman" w:hAnsi="Helvetica" w:cs="Helvetica"/>
-                <w:color w:val="808080" w:themeColor="background1" w:themeShade="80"/>
-                <w:sz w:val="26"/>
-                <w:szCs w:val="26"/>
-              </w:rPr>
-              <w:t>Kryo</w:t>
-            </w:r>
-            <w:proofErr w:type="spellEnd"/>
+              <w:t>2.0GHz</w:t>
+            </w:r>
           </w:p>
         </w:tc>
       </w:tr>
@@ -2338,16 +2254,7 @@
                 <w:sz w:val="26"/>
                 <w:szCs w:val="26"/>
               </w:rPr>
-              <w:t>Adreno</w:t>
-            </w:r>
-            <w:r>
-              <w:rPr>
-                <w:rFonts w:ascii="Helvetica" w:eastAsia="Times New Roman" w:hAnsi="Helvetica" w:cs="Helvetica"/>
-                <w:color w:val="808080" w:themeColor="background1" w:themeShade="80"/>
-                <w:sz w:val="26"/>
-                <w:szCs w:val="26"/>
-              </w:rPr>
-              <w:t xml:space="preserve"> 630</w:t>
+              <w:t>Mali-G72 MP3</w:t>
             </w:r>
           </w:p>
         </w:tc>
@@ -2494,16 +2401,25 @@
                 <w:sz w:val="26"/>
                 <w:szCs w:val="26"/>
               </w:rPr>
-              <w:t>4</w:t>
-            </w:r>
-            <w:r>
-              <w:rPr>
-                <w:rFonts w:ascii="Helvetica" w:eastAsia="Times New Roman" w:hAnsi="Helvetica" w:cs="Helvetica"/>
-                <w:color w:val="808080" w:themeColor="background1" w:themeShade="80"/>
-                <w:sz w:val="26"/>
-                <w:szCs w:val="26"/>
-              </w:rPr>
-              <w:t xml:space="preserve"> GB</w:t>
+              <w:t>6</w:t>
+            </w:r>
+            <w:r>
+              <w:rPr>
+                <w:rFonts w:ascii="Helvetica" w:eastAsia="Times New Roman" w:hAnsi="Helvetica" w:cs="Helvetica"/>
+                <w:color w:val="808080" w:themeColor="background1" w:themeShade="80"/>
+                <w:sz w:val="26"/>
+                <w:szCs w:val="26"/>
+              </w:rPr>
+              <w:t xml:space="preserve"> </w:t>
+            </w:r>
+            <w:r>
+              <w:rPr>
+                <w:rFonts w:ascii="Helvetica" w:eastAsia="Times New Roman" w:hAnsi="Helvetica" w:cs="Helvetica"/>
+                <w:color w:val="808080" w:themeColor="background1" w:themeShade="80"/>
+                <w:sz w:val="26"/>
+                <w:szCs w:val="26"/>
+              </w:rPr>
+              <w:t>GB</w:t>
             </w:r>
           </w:p>
         </w:tc>
@@ -2600,16 +2516,16 @@
                 <w:sz w:val="26"/>
                 <w:szCs w:val="26"/>
               </w:rPr>
-              <w:t>64</w:t>
-            </w:r>
-            <w:r>
-              <w:rPr>
-                <w:rFonts w:ascii="Helvetica" w:eastAsia="Times New Roman" w:hAnsi="Helvetica" w:cs="Helvetica"/>
-                <w:color w:val="808080" w:themeColor="background1" w:themeShade="80"/>
-                <w:sz w:val="26"/>
-                <w:szCs w:val="26"/>
-              </w:rPr>
-              <w:t xml:space="preserve"> GB</w:t>
+              <w:t xml:space="preserve">64 </w:t>
+            </w:r>
+            <w:r>
+              <w:rPr>
+                <w:rFonts w:ascii="Helvetica" w:eastAsia="Times New Roman" w:hAnsi="Helvetica" w:cs="Helvetica"/>
+                <w:color w:val="808080" w:themeColor="background1" w:themeShade="80"/>
+                <w:sz w:val="26"/>
+                <w:szCs w:val="26"/>
+              </w:rPr>
+              <w:t>GB</w:t>
             </w:r>
           </w:p>
         </w:tc>
@@ -2783,34 +2699,7 @@
                 <w:sz w:val="26"/>
                 <w:szCs w:val="26"/>
               </w:rPr>
-              <w:t xml:space="preserve"> </w:t>
-            </w:r>
-            <w:r>
-              <w:rPr>
-                <w:rFonts w:ascii="Helvetica" w:eastAsia="Times New Roman" w:hAnsi="Helvetica" w:cs="Helvetica"/>
-                <w:color w:val="808080" w:themeColor="background1" w:themeShade="80"/>
-                <w:sz w:val="26"/>
-                <w:szCs w:val="26"/>
-              </w:rPr>
-              <w:t>5</w:t>
-            </w:r>
-            <w:r>
-              <w:rPr>
-                <w:rFonts w:ascii="Helvetica" w:eastAsia="Times New Roman" w:hAnsi="Helvetica" w:cs="Helvetica"/>
-                <w:color w:val="808080" w:themeColor="background1" w:themeShade="80"/>
-                <w:sz w:val="26"/>
-                <w:szCs w:val="26"/>
-              </w:rPr>
-              <w:t>0</w:t>
-            </w:r>
-            <w:r>
-              <w:rPr>
-                <w:rFonts w:ascii="Helvetica" w:eastAsia="Times New Roman" w:hAnsi="Helvetica" w:cs="Helvetica"/>
-                <w:color w:val="808080" w:themeColor="background1" w:themeShade="80"/>
-                <w:sz w:val="26"/>
-                <w:szCs w:val="26"/>
-              </w:rPr>
-              <w:t xml:space="preserve"> GB</w:t>
+              <w:t xml:space="preserve"> 50 GB</w:t>
             </w:r>
           </w:p>
         </w:tc>
@@ -3005,7 +2894,7 @@
                 <w:sz w:val="26"/>
                 <w:szCs w:val="26"/>
               </w:rPr>
-              <w:t>400</w:t>
+              <w:t>256</w:t>
             </w:r>
             <w:r>
               <w:rPr>
@@ -3154,7 +3043,7 @@
                 <w:sz w:val="26"/>
                 <w:szCs w:val="26"/>
               </w:rPr>
-              <w:t>3G, 4G LTE Cat 18</w:t>
+              <w:t>4G</w:t>
             </w:r>
           </w:p>
         </w:tc>
@@ -3460,16 +3349,16 @@
                 <w:sz w:val="26"/>
                 <w:szCs w:val="26"/>
               </w:rPr>
-              <w:t>v5.0</w:t>
-            </w:r>
-            <w:r>
-              <w:rPr>
-                <w:rFonts w:ascii="Helvetica" w:eastAsia="Times New Roman" w:hAnsi="Helvetica" w:cs="Helvetica"/>
-                <w:color w:val="808080" w:themeColor="background1" w:themeShade="80"/>
-                <w:sz w:val="26"/>
-                <w:szCs w:val="26"/>
-              </w:rPr>
-              <w:t>, apt-X, A2DP, LE</w:t>
+              <w:t>v4.2,</w:t>
+            </w:r>
+            <w:r>
+              <w:rPr>
+                <w:rFonts w:ascii="Helvetica" w:eastAsia="Times New Roman" w:hAnsi="Helvetica" w:cs="Helvetica"/>
+                <w:color w:val="808080" w:themeColor="background1" w:themeShade="80"/>
+                <w:sz w:val="26"/>
+                <w:szCs w:val="26"/>
+              </w:rPr>
+              <w:t xml:space="preserve"> A2DP, LE</w:t>
             </w:r>
           </w:p>
         </w:tc>
@@ -3583,7 +3472,7 @@
                 <w:sz w:val="26"/>
                 <w:szCs w:val="26"/>
               </w:rPr>
-              <w:t>USB Type-C</w:t>
+              <w:t>Micro USB</w:t>
             </w:r>
           </w:p>
         </w:tc>
@@ -3642,17 +3531,15 @@
                 <w:szCs w:val="26"/>
               </w:rPr>
             </w:pPr>
-            <w:proofErr w:type="spellStart"/>
-            <w:r>
-              <w:rPr>
-                <w:rFonts w:ascii="Helvetica" w:eastAsia="Times New Roman" w:hAnsi="Helvetica" w:cs="Helvetica"/>
-                <w:color w:val="808080" w:themeColor="background1" w:themeShade="80"/>
-                <w:sz w:val="26"/>
-                <w:szCs w:val="26"/>
-              </w:rPr>
-              <w:t>Không</w:t>
-            </w:r>
-            <w:proofErr w:type="spellEnd"/>
+            <w:r>
+              <w:rPr>
+                <w:rFonts w:ascii="Helvetica" w:eastAsia="Times New Roman" w:hAnsi="Helvetica" w:cs="Helvetica"/>
+                <w:color w:val="808080" w:themeColor="background1" w:themeShade="80"/>
+                <w:sz w:val="26"/>
+                <w:szCs w:val="26"/>
+              </w:rPr>
+              <w:t xml:space="preserve">3.5 mm </w:t>
+            </w:r>
           </w:p>
         </w:tc>
       </w:tr>
@@ -3746,15 +3633,6 @@
                 <w:szCs w:val="26"/>
               </w:rPr>
               <w:t>OTG</w:t>
-            </w:r>
-            <w:r>
-              <w:rPr>
-                <w:rFonts w:ascii="Helvetica" w:eastAsia="Times New Roman" w:hAnsi="Helvetica" w:cs="Helvetica"/>
-                <w:color w:val="808080" w:themeColor="background1" w:themeShade="80"/>
-                <w:sz w:val="26"/>
-                <w:szCs w:val="26"/>
-              </w:rPr>
-              <w:t>, NFC, Miracast</w:t>
             </w:r>
           </w:p>
         </w:tc>
@@ -3947,75 +3825,6 @@
               <w:t>khối</w:t>
             </w:r>
             <w:proofErr w:type="spellEnd"/>
-            <w:r>
-              <w:rPr>
-                <w:rFonts w:ascii="Helvetica" w:eastAsia="Times New Roman" w:hAnsi="Helvetica" w:cs="Helvetica"/>
-                <w:color w:val="808080" w:themeColor="background1" w:themeShade="80"/>
-                <w:sz w:val="26"/>
-                <w:szCs w:val="26"/>
-              </w:rPr>
-              <w:t xml:space="preserve">, </w:t>
-            </w:r>
-            <w:proofErr w:type="spellStart"/>
-            <w:r>
-              <w:rPr>
-                <w:rFonts w:ascii="Helvetica" w:eastAsia="Times New Roman" w:hAnsi="Helvetica" w:cs="Helvetica"/>
-                <w:color w:val="808080" w:themeColor="background1" w:themeShade="80"/>
-                <w:sz w:val="26"/>
-                <w:szCs w:val="26"/>
-              </w:rPr>
-              <w:t>mặt</w:t>
-            </w:r>
-            <w:proofErr w:type="spellEnd"/>
-            <w:r>
-              <w:rPr>
-                <w:rFonts w:ascii="Helvetica" w:eastAsia="Times New Roman" w:hAnsi="Helvetica" w:cs="Helvetica"/>
-                <w:color w:val="808080" w:themeColor="background1" w:themeShade="80"/>
-                <w:sz w:val="26"/>
-                <w:szCs w:val="26"/>
-              </w:rPr>
-              <w:t xml:space="preserve"> </w:t>
-            </w:r>
-            <w:proofErr w:type="spellStart"/>
-            <w:r>
-              <w:rPr>
-                <w:rFonts w:ascii="Helvetica" w:eastAsia="Times New Roman" w:hAnsi="Helvetica" w:cs="Helvetica"/>
-                <w:color w:val="808080" w:themeColor="background1" w:themeShade="80"/>
-                <w:sz w:val="26"/>
-                <w:szCs w:val="26"/>
-              </w:rPr>
-              <w:t>kính</w:t>
-            </w:r>
-            <w:proofErr w:type="spellEnd"/>
-            <w:r>
-              <w:rPr>
-                <w:rFonts w:ascii="Helvetica" w:eastAsia="Times New Roman" w:hAnsi="Helvetica" w:cs="Helvetica"/>
-                <w:color w:val="808080" w:themeColor="background1" w:themeShade="80"/>
-                <w:sz w:val="26"/>
-                <w:szCs w:val="26"/>
-              </w:rPr>
-              <w:t xml:space="preserve"> </w:t>
-            </w:r>
-            <w:proofErr w:type="spellStart"/>
-            <w:r>
-              <w:rPr>
-                <w:rFonts w:ascii="Helvetica" w:eastAsia="Times New Roman" w:hAnsi="Helvetica" w:cs="Helvetica"/>
-                <w:color w:val="808080" w:themeColor="background1" w:themeShade="80"/>
-                <w:sz w:val="26"/>
-                <w:szCs w:val="26"/>
-              </w:rPr>
-              <w:t>cong</w:t>
-            </w:r>
-            <w:proofErr w:type="spellEnd"/>
-            <w:r>
-              <w:rPr>
-                <w:rFonts w:ascii="Helvetica" w:eastAsia="Times New Roman" w:hAnsi="Helvetica" w:cs="Helvetica"/>
-                <w:color w:val="808080" w:themeColor="background1" w:themeShade="80"/>
-                <w:sz w:val="26"/>
-                <w:szCs w:val="26"/>
-              </w:rPr>
-              <w:t xml:space="preserve"> 2.5D</w:t>
-            </w:r>
           </w:p>
         </w:tc>
       </w:tr>
@@ -4045,7 +3854,6 @@
                 <w:sz w:val="26"/>
                 <w:szCs w:val="26"/>
               </w:rPr>
-              <w:lastRenderedPageBreak/>
               <w:t>Chất</w:t>
             </w:r>
             <w:proofErr w:type="spellEnd"/>
@@ -4093,127 +3901,7 @@
                 <w:sz w:val="26"/>
                 <w:szCs w:val="26"/>
               </w:rPr>
-              <w:t>Khung</w:t>
-            </w:r>
-            <w:proofErr w:type="spellEnd"/>
-            <w:r>
-              <w:rPr>
-                <w:rFonts w:ascii="Helvetica" w:eastAsia="Times New Roman" w:hAnsi="Helvetica" w:cs="Helvetica"/>
-                <w:color w:val="808080" w:themeColor="background1" w:themeShade="80"/>
-                <w:sz w:val="26"/>
-                <w:szCs w:val="26"/>
-              </w:rPr>
-              <w:t xml:space="preserve"> </w:t>
-            </w:r>
-            <w:proofErr w:type="spellStart"/>
-            <w:r>
-              <w:rPr>
-                <w:rFonts w:ascii="Helvetica" w:eastAsia="Times New Roman" w:hAnsi="Helvetica" w:cs="Helvetica"/>
-                <w:color w:val="808080" w:themeColor="background1" w:themeShade="80"/>
-                <w:sz w:val="26"/>
-                <w:szCs w:val="26"/>
-              </w:rPr>
-              <w:t>kim</w:t>
-            </w:r>
-            <w:proofErr w:type="spellEnd"/>
-            <w:r>
-              <w:rPr>
-                <w:rFonts w:ascii="Helvetica" w:eastAsia="Times New Roman" w:hAnsi="Helvetica" w:cs="Helvetica"/>
-                <w:color w:val="808080" w:themeColor="background1" w:themeShade="80"/>
-                <w:sz w:val="26"/>
-                <w:szCs w:val="26"/>
-              </w:rPr>
-              <w:t xml:space="preserve"> </w:t>
-            </w:r>
-            <w:proofErr w:type="spellStart"/>
-            <w:r>
-              <w:rPr>
-                <w:rFonts w:ascii="Helvetica" w:eastAsia="Times New Roman" w:hAnsi="Helvetica" w:cs="Helvetica"/>
-                <w:color w:val="808080" w:themeColor="background1" w:themeShade="80"/>
-                <w:sz w:val="26"/>
-                <w:szCs w:val="26"/>
-              </w:rPr>
-              <w:t>loại</w:t>
-            </w:r>
-            <w:proofErr w:type="spellEnd"/>
-            <w:r>
-              <w:rPr>
-                <w:rFonts w:ascii="Helvetica" w:eastAsia="Times New Roman" w:hAnsi="Helvetica" w:cs="Helvetica"/>
-                <w:color w:val="808080" w:themeColor="background1" w:themeShade="80"/>
-                <w:sz w:val="26"/>
-                <w:szCs w:val="26"/>
-              </w:rPr>
-              <w:t xml:space="preserve"> + </w:t>
-            </w:r>
-            <w:proofErr w:type="spellStart"/>
-            <w:r>
-              <w:rPr>
-                <w:rFonts w:ascii="Helvetica" w:eastAsia="Times New Roman" w:hAnsi="Helvetica" w:cs="Helvetica"/>
-                <w:color w:val="808080" w:themeColor="background1" w:themeShade="80"/>
-                <w:sz w:val="26"/>
-                <w:szCs w:val="26"/>
-              </w:rPr>
-              <w:t>mặt</w:t>
-            </w:r>
-            <w:proofErr w:type="spellEnd"/>
-            <w:r>
-              <w:rPr>
-                <w:rFonts w:ascii="Helvetica" w:eastAsia="Times New Roman" w:hAnsi="Helvetica" w:cs="Helvetica"/>
-                <w:color w:val="808080" w:themeColor="background1" w:themeShade="80"/>
-                <w:sz w:val="26"/>
-                <w:szCs w:val="26"/>
-              </w:rPr>
-              <w:t xml:space="preserve"> </w:t>
-            </w:r>
-            <w:proofErr w:type="spellStart"/>
-            <w:r>
-              <w:rPr>
-                <w:rFonts w:ascii="Helvetica" w:eastAsia="Times New Roman" w:hAnsi="Helvetica" w:cs="Helvetica"/>
-                <w:color w:val="808080" w:themeColor="background1" w:themeShade="80"/>
-                <w:sz w:val="26"/>
-                <w:szCs w:val="26"/>
-              </w:rPr>
-              <w:t>kính</w:t>
-            </w:r>
-            <w:proofErr w:type="spellEnd"/>
-            <w:r>
-              <w:rPr>
-                <w:rFonts w:ascii="Helvetica" w:eastAsia="Times New Roman" w:hAnsi="Helvetica" w:cs="Helvetica"/>
-                <w:color w:val="808080" w:themeColor="background1" w:themeShade="80"/>
-                <w:sz w:val="26"/>
-                <w:szCs w:val="26"/>
-              </w:rPr>
-              <w:t xml:space="preserve"> </w:t>
-            </w:r>
-            <w:proofErr w:type="spellStart"/>
-            <w:r>
-              <w:rPr>
-                <w:rFonts w:ascii="Helvetica" w:eastAsia="Times New Roman" w:hAnsi="Helvetica" w:cs="Helvetica"/>
-                <w:color w:val="808080" w:themeColor="background1" w:themeShade="80"/>
-                <w:sz w:val="26"/>
-                <w:szCs w:val="26"/>
-              </w:rPr>
-              <w:t>cường</w:t>
-            </w:r>
-            <w:proofErr w:type="spellEnd"/>
-            <w:r>
-              <w:rPr>
-                <w:rFonts w:ascii="Helvetica" w:eastAsia="Times New Roman" w:hAnsi="Helvetica" w:cs="Helvetica"/>
-                <w:color w:val="808080" w:themeColor="background1" w:themeShade="80"/>
-                <w:sz w:val="26"/>
-                <w:szCs w:val="26"/>
-              </w:rPr>
-              <w:t xml:space="preserve"> </w:t>
-            </w:r>
-            <w:proofErr w:type="spellStart"/>
-            <w:r>
-              <w:rPr>
-                <w:rFonts w:ascii="Helvetica" w:eastAsia="Times New Roman" w:hAnsi="Helvetica" w:cs="Helvetica"/>
-                <w:color w:val="808080" w:themeColor="background1" w:themeShade="80"/>
-                <w:sz w:val="26"/>
-                <w:szCs w:val="26"/>
-              </w:rPr>
-              <w:t>lực</w:t>
+              <w:t>Nhựa</w:t>
             </w:r>
             <w:proofErr w:type="spellEnd"/>
           </w:p>
@@ -4242,6 +3930,7 @@
                 <w:sz w:val="26"/>
                 <w:szCs w:val="26"/>
               </w:rPr>
+              <w:lastRenderedPageBreak/>
               <w:t>Kích</w:t>
             </w:r>
             <w:proofErr w:type="spellEnd"/>
@@ -4299,63 +3988,7 @@
                 <w:sz w:val="26"/>
                 <w:szCs w:val="26"/>
               </w:rPr>
-              <w:t xml:space="preserve"> 153 </w:t>
-            </w:r>
-            <w:r>
-              <w:rPr>
-                <w:rFonts w:ascii="Helvetica" w:eastAsia="Times New Roman" w:hAnsi="Helvetica" w:cs="Helvetica"/>
-                <w:color w:val="808080" w:themeColor="background1" w:themeShade="80"/>
-                <w:sz w:val="26"/>
-                <w:szCs w:val="26"/>
-              </w:rPr>
-              <w:t xml:space="preserve">mm – </w:t>
-            </w:r>
-            <w:proofErr w:type="spellStart"/>
-            <w:r>
-              <w:rPr>
-                <w:rFonts w:ascii="Helvetica" w:eastAsia="Times New Roman" w:hAnsi="Helvetica" w:cs="Helvetica"/>
-                <w:color w:val="808080" w:themeColor="background1" w:themeShade="80"/>
-                <w:sz w:val="26"/>
-                <w:szCs w:val="26"/>
-              </w:rPr>
-              <w:t>Rộng</w:t>
-            </w:r>
-            <w:proofErr w:type="spellEnd"/>
-            <w:r>
-              <w:rPr>
-                <w:rFonts w:ascii="Helvetica" w:eastAsia="Times New Roman" w:hAnsi="Helvetica" w:cs="Helvetica"/>
-                <w:color w:val="808080" w:themeColor="background1" w:themeShade="80"/>
-                <w:sz w:val="26"/>
-                <w:szCs w:val="26"/>
-              </w:rPr>
-              <w:t xml:space="preserve"> 7</w:t>
-            </w:r>
-            <w:r>
-              <w:rPr>
-                <w:rFonts w:ascii="Helvetica" w:eastAsia="Times New Roman" w:hAnsi="Helvetica" w:cs="Helvetica"/>
-                <w:color w:val="808080" w:themeColor="background1" w:themeShade="80"/>
-                <w:sz w:val="26"/>
-                <w:szCs w:val="26"/>
-              </w:rPr>
-              <w:t>2</w:t>
-            </w:r>
-            <w:r>
-              <w:rPr>
-                <w:rFonts w:ascii="Helvetica" w:eastAsia="Times New Roman" w:hAnsi="Helvetica" w:cs="Helvetica"/>
-                <w:color w:val="808080" w:themeColor="background1" w:themeShade="80"/>
-                <w:sz w:val="26"/>
-                <w:szCs w:val="26"/>
-              </w:rPr>
-              <w:t xml:space="preserve"> mm –</w:t>
-            </w:r>
-            <w:r>
-              <w:rPr>
-                <w:rFonts w:ascii="Helvetica" w:eastAsia="Times New Roman" w:hAnsi="Helvetica" w:cs="Helvetica"/>
-                <w:color w:val="808080" w:themeColor="background1" w:themeShade="80"/>
-                <w:sz w:val="26"/>
-                <w:szCs w:val="26"/>
-              </w:rPr>
-              <w:t xml:space="preserve"> </w:t>
+              <w:t xml:space="preserve"> 156 mm – </w:t>
             </w:r>
             <w:proofErr w:type="spellStart"/>
             <w:r>
@@ -4375,16 +4008,27 @@
                 <w:sz w:val="26"/>
                 <w:szCs w:val="26"/>
               </w:rPr>
-              <w:t xml:space="preserve"> 11.1</w:t>
-            </w:r>
-            <w:r>
-              <w:rPr>
-                <w:rFonts w:ascii="Helvetica" w:eastAsia="Times New Roman" w:hAnsi="Helvetica" w:cs="Helvetica"/>
-                <w:color w:val="808080" w:themeColor="background1" w:themeShade="80"/>
-                <w:sz w:val="26"/>
-                <w:szCs w:val="26"/>
-              </w:rPr>
-              <w:t xml:space="preserve"> mm </w:t>
+              <w:t xml:space="preserve"> 75 mm – </w:t>
+            </w:r>
+            <w:proofErr w:type="spellStart"/>
+            <w:r>
+              <w:rPr>
+                <w:rFonts w:ascii="Helvetica" w:eastAsia="Times New Roman" w:hAnsi="Helvetica" w:cs="Helvetica"/>
+                <w:color w:val="808080" w:themeColor="background1" w:themeShade="80"/>
+                <w:sz w:val="26"/>
+                <w:szCs w:val="26"/>
+              </w:rPr>
+              <w:t>Dày</w:t>
+            </w:r>
+            <w:proofErr w:type="spellEnd"/>
+            <w:r>
+              <w:rPr>
+                <w:rFonts w:ascii="Helvetica" w:eastAsia="Times New Roman" w:hAnsi="Helvetica" w:cs="Helvetica"/>
+                <w:color w:val="808080" w:themeColor="background1" w:themeShade="80"/>
+                <w:sz w:val="26"/>
+                <w:szCs w:val="26"/>
+              </w:rPr>
+              <w:t xml:space="preserve"> 7.8 mm</w:t>
             </w:r>
           </w:p>
         </w:tc>
@@ -4461,16 +4105,7 @@
                 <w:sz w:val="26"/>
                 <w:szCs w:val="26"/>
               </w:rPr>
-              <w:t>198</w:t>
-            </w:r>
-            <w:r>
-              <w:rPr>
-                <w:rFonts w:ascii="Helvetica" w:eastAsia="Times New Roman" w:hAnsi="Helvetica" w:cs="Helvetica"/>
-                <w:color w:val="808080" w:themeColor="background1" w:themeShade="80"/>
-                <w:sz w:val="26"/>
-                <w:szCs w:val="26"/>
-              </w:rPr>
-              <w:t xml:space="preserve"> g </w:t>
+              <w:t>158 g</w:t>
             </w:r>
           </w:p>
         </w:tc>
@@ -4599,7 +4234,7 @@
                 <w:sz w:val="26"/>
                 <w:szCs w:val="26"/>
               </w:rPr>
-              <w:t>3180</w:t>
+              <w:t>3500</w:t>
             </w:r>
             <w:r>
               <w:rPr>
@@ -4789,6 +4424,46 @@
                 <w:sz w:val="26"/>
                 <w:szCs w:val="26"/>
               </w:rPr>
+              <w:t>Tiết</w:t>
+            </w:r>
+            <w:proofErr w:type="spellEnd"/>
+            <w:r>
+              <w:rPr>
+                <w:rFonts w:ascii="Helvetica" w:eastAsia="Times New Roman" w:hAnsi="Helvetica" w:cs="Helvetica"/>
+                <w:color w:val="808080" w:themeColor="background1" w:themeShade="80"/>
+                <w:sz w:val="26"/>
+                <w:szCs w:val="26"/>
+              </w:rPr>
+              <w:t xml:space="preserve"> </w:t>
+            </w:r>
+            <w:proofErr w:type="spellStart"/>
+            <w:r>
+              <w:rPr>
+                <w:rFonts w:ascii="Helvetica" w:eastAsia="Times New Roman" w:hAnsi="Helvetica" w:cs="Helvetica"/>
+                <w:color w:val="808080" w:themeColor="background1" w:themeShade="80"/>
+                <w:sz w:val="26"/>
+                <w:szCs w:val="26"/>
+              </w:rPr>
+              <w:t>kiệm</w:t>
+            </w:r>
+            <w:proofErr w:type="spellEnd"/>
+            <w:r>
+              <w:rPr>
+                <w:rFonts w:ascii="Helvetica" w:eastAsia="Times New Roman" w:hAnsi="Helvetica" w:cs="Helvetica"/>
+                <w:color w:val="808080" w:themeColor="background1" w:themeShade="80"/>
+                <w:sz w:val="26"/>
+                <w:szCs w:val="26"/>
+              </w:rPr>
+              <w:t xml:space="preserve"> pin, </w:t>
+            </w:r>
+            <w:proofErr w:type="spellStart"/>
+            <w:r>
+              <w:rPr>
+                <w:rFonts w:ascii="Helvetica" w:eastAsia="Times New Roman" w:hAnsi="Helvetica" w:cs="Helvetica"/>
+                <w:color w:val="808080" w:themeColor="background1" w:themeShade="80"/>
+                <w:sz w:val="26"/>
+                <w:szCs w:val="26"/>
+              </w:rPr>
               <w:t>Sạc</w:t>
             </w:r>
             <w:proofErr w:type="spellEnd"/>
@@ -4819,126 +4494,8 @@
                 <w:sz w:val="26"/>
                 <w:szCs w:val="26"/>
               </w:rPr>
-              <w:t xml:space="preserve">, </w:t>
-            </w:r>
-            <w:r>
-              <w:rPr>
-                <w:rFonts w:ascii="Helvetica" w:eastAsia="Times New Roman" w:hAnsi="Helvetica" w:cs="Helvetica"/>
-                <w:color w:val="808080" w:themeColor="background1" w:themeShade="80"/>
-                <w:sz w:val="26"/>
-                <w:szCs w:val="26"/>
-              </w:rPr>
-              <w:t xml:space="preserve"> </w:t>
-            </w:r>
-            <w:proofErr w:type="spellStart"/>
-            <w:r>
-              <w:rPr>
-                <w:rFonts w:ascii="Helvetica" w:eastAsia="Times New Roman" w:hAnsi="Helvetica" w:cs="Helvetica"/>
-                <w:color w:val="808080" w:themeColor="background1" w:themeShade="80"/>
-                <w:sz w:val="26"/>
-                <w:szCs w:val="26"/>
-              </w:rPr>
-              <w:t>T</w:t>
-            </w:r>
-            <w:r>
-              <w:rPr>
-                <w:rFonts w:ascii="Helvetica" w:eastAsia="Times New Roman" w:hAnsi="Helvetica" w:cs="Helvetica"/>
-                <w:color w:val="808080" w:themeColor="background1" w:themeShade="80"/>
-                <w:sz w:val="26"/>
-                <w:szCs w:val="26"/>
-              </w:rPr>
-              <w:t>iết</w:t>
-            </w:r>
-            <w:proofErr w:type="spellEnd"/>
-            <w:r>
-              <w:rPr>
-                <w:rFonts w:ascii="Helvetica" w:eastAsia="Times New Roman" w:hAnsi="Helvetica" w:cs="Helvetica"/>
-                <w:color w:val="808080" w:themeColor="background1" w:themeShade="80"/>
-                <w:sz w:val="26"/>
-                <w:szCs w:val="26"/>
-              </w:rPr>
-              <w:t xml:space="preserve"> </w:t>
-            </w:r>
-            <w:proofErr w:type="spellStart"/>
-            <w:r>
-              <w:rPr>
-                <w:rFonts w:ascii="Helvetica" w:eastAsia="Times New Roman" w:hAnsi="Helvetica" w:cs="Helvetica"/>
-                <w:color w:val="808080" w:themeColor="background1" w:themeShade="80"/>
-                <w:sz w:val="26"/>
-                <w:szCs w:val="26"/>
-              </w:rPr>
-              <w:t>kiệm</w:t>
-            </w:r>
-            <w:proofErr w:type="spellEnd"/>
-            <w:r>
-              <w:rPr>
-                <w:rFonts w:ascii="Helvetica" w:eastAsia="Times New Roman" w:hAnsi="Helvetica" w:cs="Helvetica"/>
-                <w:color w:val="808080" w:themeColor="background1" w:themeShade="80"/>
-                <w:sz w:val="26"/>
-                <w:szCs w:val="26"/>
-              </w:rPr>
-              <w:t xml:space="preserve"> pin</w:t>
-            </w:r>
-            <w:r>
-              <w:rPr>
-                <w:rFonts w:ascii="Helvetica" w:eastAsia="Times New Roman" w:hAnsi="Helvetica" w:cs="Helvetica"/>
-                <w:color w:val="808080" w:themeColor="background1" w:themeShade="80"/>
-                <w:sz w:val="26"/>
-                <w:szCs w:val="26"/>
-              </w:rPr>
-              <w:t xml:space="preserve">, </w:t>
-            </w:r>
-            <w:proofErr w:type="spellStart"/>
-            <w:r>
-              <w:rPr>
-                <w:rFonts w:ascii="Helvetica" w:eastAsia="Times New Roman" w:hAnsi="Helvetica" w:cs="Helvetica"/>
-                <w:color w:val="808080" w:themeColor="background1" w:themeShade="80"/>
-                <w:sz w:val="26"/>
-                <w:szCs w:val="26"/>
-              </w:rPr>
-              <w:t>Sạc</w:t>
-            </w:r>
-            <w:proofErr w:type="spellEnd"/>
-            <w:r>
-              <w:rPr>
-                <w:rFonts w:ascii="Helvetica" w:eastAsia="Times New Roman" w:hAnsi="Helvetica" w:cs="Helvetica"/>
-                <w:color w:val="808080" w:themeColor="background1" w:themeShade="80"/>
-                <w:sz w:val="26"/>
-                <w:szCs w:val="26"/>
-              </w:rPr>
-              <w:t xml:space="preserve"> </w:t>
-            </w:r>
-            <w:proofErr w:type="spellStart"/>
-            <w:r>
-              <w:rPr>
-                <w:rFonts w:ascii="Helvetica" w:eastAsia="Times New Roman" w:hAnsi="Helvetica" w:cs="Helvetica"/>
-                <w:color w:val="808080" w:themeColor="background1" w:themeShade="80"/>
-                <w:sz w:val="26"/>
-                <w:szCs w:val="26"/>
-              </w:rPr>
-              <w:t>không</w:t>
-            </w:r>
-            <w:proofErr w:type="spellEnd"/>
-            <w:r>
-              <w:rPr>
-                <w:rFonts w:ascii="Helvetica" w:eastAsia="Times New Roman" w:hAnsi="Helvetica" w:cs="Helvetica"/>
-                <w:color w:val="808080" w:themeColor="background1" w:themeShade="80"/>
-                <w:sz w:val="26"/>
-                <w:szCs w:val="26"/>
-              </w:rPr>
-              <w:t xml:space="preserve"> </w:t>
-            </w:r>
-            <w:proofErr w:type="spellStart"/>
-            <w:r>
-              <w:rPr>
-                <w:rFonts w:ascii="Helvetica" w:eastAsia="Times New Roman" w:hAnsi="Helvetica" w:cs="Helvetica"/>
-                <w:color w:val="808080" w:themeColor="background1" w:themeShade="80"/>
-                <w:sz w:val="26"/>
-                <w:szCs w:val="26"/>
-              </w:rPr>
-              <w:t>dây</w:t>
-            </w:r>
-            <w:proofErr w:type="spellEnd"/>
+              <w:t xml:space="preserve"> VOOC</w:t>
+            </w:r>
           </w:p>
         </w:tc>
       </w:tr>
@@ -5169,6 +4726,106 @@
                 <w:sz w:val="26"/>
                 <w:szCs w:val="26"/>
               </w:rPr>
+              <w:t>khuôn</w:t>
+            </w:r>
+            <w:proofErr w:type="spellEnd"/>
+            <w:r>
+              <w:rPr>
+                <w:rFonts w:ascii="Helvetica" w:eastAsia="Times New Roman" w:hAnsi="Helvetica" w:cs="Helvetica"/>
+                <w:color w:val="808080" w:themeColor="background1" w:themeShade="80"/>
+                <w:sz w:val="26"/>
+                <w:szCs w:val="26"/>
+              </w:rPr>
+              <w:t xml:space="preserve"> </w:t>
+            </w:r>
+            <w:proofErr w:type="spellStart"/>
+            <w:r>
+              <w:rPr>
+                <w:rFonts w:ascii="Helvetica" w:eastAsia="Times New Roman" w:hAnsi="Helvetica" w:cs="Helvetica"/>
+                <w:color w:val="808080" w:themeColor="background1" w:themeShade="80"/>
+                <w:sz w:val="26"/>
+                <w:szCs w:val="26"/>
+              </w:rPr>
+              <w:t>mặt</w:t>
+            </w:r>
+            <w:proofErr w:type="spellEnd"/>
+            <w:r>
+              <w:rPr>
+                <w:rFonts w:ascii="Helvetica" w:eastAsia="Times New Roman" w:hAnsi="Helvetica" w:cs="Helvetica"/>
+                <w:color w:val="808080" w:themeColor="background1" w:themeShade="80"/>
+                <w:sz w:val="26"/>
+                <w:szCs w:val="26"/>
+              </w:rPr>
+              <w:t xml:space="preserve">, </w:t>
+            </w:r>
+            <w:proofErr w:type="spellStart"/>
+            <w:r>
+              <w:rPr>
+                <w:rFonts w:ascii="Helvetica" w:eastAsia="Times New Roman" w:hAnsi="Helvetica" w:cs="Helvetica"/>
+                <w:color w:val="808080" w:themeColor="background1" w:themeShade="80"/>
+                <w:sz w:val="26"/>
+                <w:szCs w:val="26"/>
+              </w:rPr>
+              <w:t>Mở</w:t>
+            </w:r>
+            <w:proofErr w:type="spellEnd"/>
+            <w:r>
+              <w:rPr>
+                <w:rFonts w:ascii="Helvetica" w:eastAsia="Times New Roman" w:hAnsi="Helvetica" w:cs="Helvetica"/>
+                <w:color w:val="808080" w:themeColor="background1" w:themeShade="80"/>
+                <w:sz w:val="26"/>
+                <w:szCs w:val="26"/>
+              </w:rPr>
+              <w:t xml:space="preserve"> </w:t>
+            </w:r>
+            <w:proofErr w:type="spellStart"/>
+            <w:r>
+              <w:rPr>
+                <w:rFonts w:ascii="Helvetica" w:eastAsia="Times New Roman" w:hAnsi="Helvetica" w:cs="Helvetica"/>
+                <w:color w:val="808080" w:themeColor="background1" w:themeShade="80"/>
+                <w:sz w:val="26"/>
+                <w:szCs w:val="26"/>
+              </w:rPr>
+              <w:t>khóa</w:t>
+            </w:r>
+            <w:proofErr w:type="spellEnd"/>
+            <w:r>
+              <w:rPr>
+                <w:rFonts w:ascii="Helvetica" w:eastAsia="Times New Roman" w:hAnsi="Helvetica" w:cs="Helvetica"/>
+                <w:color w:val="808080" w:themeColor="background1" w:themeShade="80"/>
+                <w:sz w:val="26"/>
+                <w:szCs w:val="26"/>
+              </w:rPr>
+              <w:t xml:space="preserve"> </w:t>
+            </w:r>
+            <w:proofErr w:type="spellStart"/>
+            <w:r>
+              <w:rPr>
+                <w:rFonts w:ascii="Helvetica" w:eastAsia="Times New Roman" w:hAnsi="Helvetica" w:cs="Helvetica"/>
+                <w:color w:val="808080" w:themeColor="background1" w:themeShade="80"/>
+                <w:sz w:val="26"/>
+                <w:szCs w:val="26"/>
+              </w:rPr>
+              <w:t>bằng</w:t>
+            </w:r>
+            <w:proofErr w:type="spellEnd"/>
+            <w:r>
+              <w:rPr>
+                <w:rFonts w:ascii="Helvetica" w:eastAsia="Times New Roman" w:hAnsi="Helvetica" w:cs="Helvetica"/>
+                <w:color w:val="808080" w:themeColor="background1" w:themeShade="80"/>
+                <w:sz w:val="26"/>
+                <w:szCs w:val="26"/>
+              </w:rPr>
+              <w:t xml:space="preserve"> </w:t>
+            </w:r>
+            <w:proofErr w:type="spellStart"/>
+            <w:r>
+              <w:rPr>
+                <w:rFonts w:ascii="Helvetica" w:eastAsia="Times New Roman" w:hAnsi="Helvetica" w:cs="Helvetica"/>
+                <w:color w:val="808080" w:themeColor="background1" w:themeShade="80"/>
+                <w:sz w:val="26"/>
+                <w:szCs w:val="26"/>
+              </w:rPr>
               <w:t>vân</w:t>
             </w:r>
             <w:proofErr w:type="spellEnd"/>
@@ -5324,6 +4981,334 @@
                 <w:sz w:val="26"/>
                 <w:szCs w:val="26"/>
               </w:rPr>
+              <w:t xml:space="preserve"> </w:t>
+            </w:r>
+            <w:proofErr w:type="spellStart"/>
+            <w:r>
+              <w:rPr>
+                <w:rFonts w:ascii="Helvetica" w:eastAsia="Times New Roman" w:hAnsi="Helvetica" w:cs="Helvetica"/>
+                <w:color w:val="808080" w:themeColor="background1" w:themeShade="80"/>
+                <w:sz w:val="26"/>
+                <w:szCs w:val="26"/>
+              </w:rPr>
+              <w:t>cuộc</w:t>
+            </w:r>
+            <w:proofErr w:type="spellEnd"/>
+            <w:r>
+              <w:rPr>
+                <w:rFonts w:ascii="Helvetica" w:eastAsia="Times New Roman" w:hAnsi="Helvetica" w:cs="Helvetica"/>
+                <w:color w:val="808080" w:themeColor="background1" w:themeShade="80"/>
+                <w:sz w:val="26"/>
+                <w:szCs w:val="26"/>
+              </w:rPr>
+              <w:t xml:space="preserve"> </w:t>
+            </w:r>
+            <w:proofErr w:type="spellStart"/>
+            <w:r>
+              <w:rPr>
+                <w:rFonts w:ascii="Helvetica" w:eastAsia="Times New Roman" w:hAnsi="Helvetica" w:cs="Helvetica"/>
+                <w:color w:val="808080" w:themeColor="background1" w:themeShade="80"/>
+                <w:sz w:val="26"/>
+                <w:szCs w:val="26"/>
+              </w:rPr>
+              <w:t>gọi</w:t>
+            </w:r>
+            <w:proofErr w:type="spellEnd"/>
+            <w:r>
+              <w:rPr>
+                <w:rFonts w:ascii="Helvetica" w:eastAsia="Times New Roman" w:hAnsi="Helvetica" w:cs="Helvetica"/>
+                <w:color w:val="808080" w:themeColor="background1" w:themeShade="80"/>
+                <w:sz w:val="26"/>
+                <w:szCs w:val="26"/>
+              </w:rPr>
+              <w:t xml:space="preserve"> </w:t>
+            </w:r>
+          </w:p>
+          <w:p>
+            <w:pPr>
+              <w:cnfStyle w:val="000000000000" w:firstRow="0" w:lastRow="0" w:firstColumn="0" w:lastColumn="0" w:oddVBand="0" w:evenVBand="0" w:oddHBand="0" w:evenHBand="0" w:firstRowFirstColumn="0" w:firstRowLastColumn="0" w:lastRowFirstColumn="0" w:lastRowLastColumn="0"/>
+              <w:rPr>
+                <w:rFonts w:ascii="Helvetica" w:eastAsia="Times New Roman" w:hAnsi="Helvetica" w:cs="Helvetica"/>
+                <w:color w:val="808080" w:themeColor="background1" w:themeShade="80"/>
+                <w:sz w:val="26"/>
+                <w:szCs w:val="26"/>
+              </w:rPr>
+            </w:pPr>
+            <w:proofErr w:type="spellStart"/>
+            <w:r>
+              <w:rPr>
+                <w:rFonts w:ascii="Helvetica" w:eastAsia="Times New Roman" w:hAnsi="Helvetica" w:cs="Helvetica"/>
+                <w:color w:val="808080" w:themeColor="background1" w:themeShade="80"/>
+                <w:sz w:val="26"/>
+                <w:szCs w:val="26"/>
+              </w:rPr>
+              <w:t>Sạc</w:t>
+            </w:r>
+            <w:proofErr w:type="spellEnd"/>
+            <w:r>
+              <w:rPr>
+                <w:rFonts w:ascii="Helvetica" w:eastAsia="Times New Roman" w:hAnsi="Helvetica" w:cs="Helvetica"/>
+                <w:color w:val="808080" w:themeColor="background1" w:themeShade="80"/>
+                <w:sz w:val="26"/>
+                <w:szCs w:val="26"/>
+              </w:rPr>
+              <w:t xml:space="preserve"> pin </w:t>
+            </w:r>
+            <w:proofErr w:type="spellStart"/>
+            <w:r>
+              <w:rPr>
+                <w:rFonts w:ascii="Helvetica" w:eastAsia="Times New Roman" w:hAnsi="Helvetica" w:cs="Helvetica"/>
+                <w:color w:val="808080" w:themeColor="background1" w:themeShade="80"/>
+                <w:sz w:val="26"/>
+                <w:szCs w:val="26"/>
+              </w:rPr>
+              <w:t>nhanh</w:t>
+            </w:r>
+            <w:proofErr w:type="spellEnd"/>
+          </w:p>
+          <w:p>
+            <w:pPr>
+              <w:cnfStyle w:val="000000000000" w:firstRow="0" w:lastRow="0" w:firstColumn="0" w:lastColumn="0" w:oddVBand="0" w:evenVBand="0" w:oddHBand="0" w:evenHBand="0" w:firstRowFirstColumn="0" w:firstRowLastColumn="0" w:lastRowFirstColumn="0" w:lastRowLastColumn="0"/>
+              <w:rPr>
+                <w:rFonts w:ascii="Helvetica" w:eastAsia="Times New Roman" w:hAnsi="Helvetica" w:cs="Helvetica"/>
+                <w:color w:val="808080" w:themeColor="background1" w:themeShade="80"/>
+                <w:sz w:val="26"/>
+                <w:szCs w:val="26"/>
+              </w:rPr>
+            </w:pPr>
+            <w:proofErr w:type="spellStart"/>
+            <w:r>
+              <w:rPr>
+                <w:rFonts w:ascii="Helvetica" w:eastAsia="Times New Roman" w:hAnsi="Helvetica" w:cs="Helvetica"/>
+                <w:color w:val="808080" w:themeColor="background1" w:themeShade="80"/>
+                <w:sz w:val="26"/>
+                <w:szCs w:val="26"/>
+              </w:rPr>
+              <w:t>Ghi</w:t>
+            </w:r>
+            <w:proofErr w:type="spellEnd"/>
+            <w:r>
+              <w:rPr>
+                <w:rFonts w:ascii="Helvetica" w:eastAsia="Times New Roman" w:hAnsi="Helvetica" w:cs="Helvetica"/>
+                <w:color w:val="808080" w:themeColor="background1" w:themeShade="80"/>
+                <w:sz w:val="26"/>
+                <w:szCs w:val="26"/>
+              </w:rPr>
+              <w:t xml:space="preserve"> </w:t>
+            </w:r>
+            <w:proofErr w:type="spellStart"/>
+            <w:r>
+              <w:rPr>
+                <w:rFonts w:ascii="Helvetica" w:eastAsia="Times New Roman" w:hAnsi="Helvetica" w:cs="Helvetica"/>
+                <w:color w:val="808080" w:themeColor="background1" w:themeShade="80"/>
+                <w:sz w:val="26"/>
+                <w:szCs w:val="26"/>
+              </w:rPr>
+              <w:t>âm</w:t>
+            </w:r>
+            <w:proofErr w:type="spellEnd"/>
+            <w:r>
+              <w:rPr>
+                <w:rFonts w:ascii="Helvetica" w:eastAsia="Times New Roman" w:hAnsi="Helvetica" w:cs="Helvetica"/>
+                <w:color w:val="808080" w:themeColor="background1" w:themeShade="80"/>
+                <w:sz w:val="26"/>
+                <w:szCs w:val="26"/>
+              </w:rPr>
+              <w:t xml:space="preserve"> </w:t>
+            </w:r>
+            <w:proofErr w:type="spellStart"/>
+            <w:r>
+              <w:rPr>
+                <w:rFonts w:ascii="Helvetica" w:eastAsia="Times New Roman" w:hAnsi="Helvetica" w:cs="Helvetica"/>
+                <w:color w:val="808080" w:themeColor="background1" w:themeShade="80"/>
+                <w:sz w:val="26"/>
+                <w:szCs w:val="26"/>
+              </w:rPr>
+              <w:t>cuộc</w:t>
+            </w:r>
+            <w:proofErr w:type="spellEnd"/>
+            <w:r>
+              <w:rPr>
+                <w:rFonts w:ascii="Helvetica" w:eastAsia="Times New Roman" w:hAnsi="Helvetica" w:cs="Helvetica"/>
+                <w:color w:val="808080" w:themeColor="background1" w:themeShade="80"/>
+                <w:sz w:val="26"/>
+                <w:szCs w:val="26"/>
+              </w:rPr>
+              <w:t xml:space="preserve"> </w:t>
+            </w:r>
+            <w:proofErr w:type="spellStart"/>
+            <w:r>
+              <w:rPr>
+                <w:rFonts w:ascii="Helvetica" w:eastAsia="Times New Roman" w:hAnsi="Helvetica" w:cs="Helvetica"/>
+                <w:color w:val="808080" w:themeColor="background1" w:themeShade="80"/>
+                <w:sz w:val="26"/>
+                <w:szCs w:val="26"/>
+              </w:rPr>
+              <w:t>gọi</w:t>
+            </w:r>
+            <w:proofErr w:type="spellEnd"/>
+          </w:p>
+          <w:p>
+            <w:pPr>
+              <w:cnfStyle w:val="000000000000" w:firstRow="0" w:lastRow="0" w:firstColumn="0" w:lastColumn="0" w:oddVBand="0" w:evenVBand="0" w:oddHBand="0" w:evenHBand="0" w:firstRowFirstColumn="0" w:firstRowLastColumn="0" w:lastRowFirstColumn="0" w:lastRowLastColumn="0"/>
+              <w:rPr>
+                <w:rFonts w:ascii="Helvetica" w:eastAsia="Times New Roman" w:hAnsi="Helvetica" w:cs="Helvetica"/>
+                <w:color w:val="808080" w:themeColor="background1" w:themeShade="80"/>
+                <w:sz w:val="26"/>
+                <w:szCs w:val="26"/>
+              </w:rPr>
+            </w:pPr>
+            <w:proofErr w:type="spellStart"/>
+            <w:r>
+              <w:rPr>
+                <w:rFonts w:ascii="Helvetica" w:eastAsia="Times New Roman" w:hAnsi="Helvetica" w:cs="Helvetica"/>
+                <w:color w:val="808080" w:themeColor="background1" w:themeShade="80"/>
+                <w:sz w:val="26"/>
+                <w:szCs w:val="26"/>
+              </w:rPr>
+              <w:t>Nhân</w:t>
+            </w:r>
+            <w:proofErr w:type="spellEnd"/>
+            <w:r>
+              <w:rPr>
+                <w:rFonts w:ascii="Helvetica" w:eastAsia="Times New Roman" w:hAnsi="Helvetica" w:cs="Helvetica"/>
+                <w:color w:val="808080" w:themeColor="background1" w:themeShade="80"/>
+                <w:sz w:val="26"/>
+                <w:szCs w:val="26"/>
+              </w:rPr>
+              <w:t xml:space="preserve"> </w:t>
+            </w:r>
+            <w:proofErr w:type="spellStart"/>
+            <w:r>
+              <w:rPr>
+                <w:rFonts w:ascii="Helvetica" w:eastAsia="Times New Roman" w:hAnsi="Helvetica" w:cs="Helvetica"/>
+                <w:color w:val="808080" w:themeColor="background1" w:themeShade="80"/>
+                <w:sz w:val="26"/>
+                <w:szCs w:val="26"/>
+              </w:rPr>
+              <w:t>bản</w:t>
+            </w:r>
+            <w:proofErr w:type="spellEnd"/>
+            <w:r>
+              <w:rPr>
+                <w:rFonts w:ascii="Helvetica" w:eastAsia="Times New Roman" w:hAnsi="Helvetica" w:cs="Helvetica"/>
+                <w:color w:val="808080" w:themeColor="background1" w:themeShade="80"/>
+                <w:sz w:val="26"/>
+                <w:szCs w:val="26"/>
+              </w:rPr>
+              <w:t xml:space="preserve"> </w:t>
+            </w:r>
+            <w:proofErr w:type="spellStart"/>
+            <w:r>
+              <w:rPr>
+                <w:rFonts w:ascii="Helvetica" w:eastAsia="Times New Roman" w:hAnsi="Helvetica" w:cs="Helvetica"/>
+                <w:color w:val="808080" w:themeColor="background1" w:themeShade="80"/>
+                <w:sz w:val="26"/>
+                <w:szCs w:val="26"/>
+              </w:rPr>
+              <w:t>ứng</w:t>
+            </w:r>
+            <w:proofErr w:type="spellEnd"/>
+            <w:r>
+              <w:rPr>
+                <w:rFonts w:ascii="Helvetica" w:eastAsia="Times New Roman" w:hAnsi="Helvetica" w:cs="Helvetica"/>
+                <w:color w:val="808080" w:themeColor="background1" w:themeShade="80"/>
+                <w:sz w:val="26"/>
+                <w:szCs w:val="26"/>
+              </w:rPr>
+              <w:t xml:space="preserve"> </w:t>
+            </w:r>
+            <w:proofErr w:type="spellStart"/>
+            <w:r>
+              <w:rPr>
+                <w:rFonts w:ascii="Helvetica" w:eastAsia="Times New Roman" w:hAnsi="Helvetica" w:cs="Helvetica"/>
+                <w:color w:val="808080" w:themeColor="background1" w:themeShade="80"/>
+                <w:sz w:val="26"/>
+                <w:szCs w:val="26"/>
+              </w:rPr>
+              <w:t>dụng</w:t>
+            </w:r>
+            <w:proofErr w:type="spellEnd"/>
+          </w:p>
+          <w:p>
+            <w:pPr>
+              <w:cnfStyle w:val="000000000000" w:firstRow="0" w:lastRow="0" w:firstColumn="0" w:lastColumn="0" w:oddVBand="0" w:evenVBand="0" w:oddHBand="0" w:evenHBand="0" w:firstRowFirstColumn="0" w:firstRowLastColumn="0" w:lastRowFirstColumn="0" w:lastRowLastColumn="0"/>
+              <w:rPr>
+                <w:rFonts w:ascii="Helvetica" w:eastAsia="Times New Roman" w:hAnsi="Helvetica" w:cs="Helvetica"/>
+                <w:color w:val="808080" w:themeColor="background1" w:themeShade="80"/>
+                <w:sz w:val="26"/>
+                <w:szCs w:val="26"/>
+              </w:rPr>
+            </w:pPr>
+            <w:proofErr w:type="spellStart"/>
+            <w:r>
+              <w:rPr>
+                <w:rFonts w:ascii="Helvetica" w:eastAsia="Times New Roman" w:hAnsi="Helvetica" w:cs="Helvetica"/>
+                <w:color w:val="808080" w:themeColor="background1" w:themeShade="80"/>
+                <w:sz w:val="26"/>
+                <w:szCs w:val="26"/>
+              </w:rPr>
+              <w:t>Mặt</w:t>
+            </w:r>
+            <w:proofErr w:type="spellEnd"/>
+            <w:r>
+              <w:rPr>
+                <w:rFonts w:ascii="Helvetica" w:eastAsia="Times New Roman" w:hAnsi="Helvetica" w:cs="Helvetica"/>
+                <w:color w:val="808080" w:themeColor="background1" w:themeShade="80"/>
+                <w:sz w:val="26"/>
+                <w:szCs w:val="26"/>
+              </w:rPr>
+              <w:t xml:space="preserve"> </w:t>
+            </w:r>
+            <w:proofErr w:type="spellStart"/>
+            <w:r>
+              <w:rPr>
+                <w:rFonts w:ascii="Helvetica" w:eastAsia="Times New Roman" w:hAnsi="Helvetica" w:cs="Helvetica"/>
+                <w:color w:val="808080" w:themeColor="background1" w:themeShade="80"/>
+                <w:sz w:val="26"/>
+                <w:szCs w:val="26"/>
+              </w:rPr>
+              <w:t>kính</w:t>
+            </w:r>
+            <w:proofErr w:type="spellEnd"/>
+            <w:r>
+              <w:rPr>
+                <w:rFonts w:ascii="Helvetica" w:eastAsia="Times New Roman" w:hAnsi="Helvetica" w:cs="Helvetica"/>
+                <w:color w:val="808080" w:themeColor="background1" w:themeShade="80"/>
+                <w:sz w:val="26"/>
+                <w:szCs w:val="26"/>
+              </w:rPr>
+              <w:t xml:space="preserve"> 2.5D</w:t>
+            </w:r>
+          </w:p>
+          <w:p>
+            <w:pPr>
+              <w:cnfStyle w:val="000000000000" w:firstRow="0" w:lastRow="0" w:firstColumn="0" w:lastColumn="0" w:oddVBand="0" w:evenVBand="0" w:oddHBand="0" w:evenHBand="0" w:firstRowFirstColumn="0" w:firstRowLastColumn="0" w:lastRowFirstColumn="0" w:lastRowLastColumn="0"/>
+              <w:rPr>
+                <w:rFonts w:ascii="Helvetica" w:eastAsia="Times New Roman" w:hAnsi="Helvetica" w:cs="Helvetica"/>
+                <w:color w:val="808080" w:themeColor="background1" w:themeShade="80"/>
+                <w:sz w:val="26"/>
+                <w:szCs w:val="26"/>
+              </w:rPr>
+            </w:pPr>
+            <w:proofErr w:type="spellStart"/>
+            <w:r>
+              <w:rPr>
+                <w:rFonts w:ascii="Helvetica" w:eastAsia="Times New Roman" w:hAnsi="Helvetica" w:cs="Helvetica"/>
+                <w:color w:val="808080" w:themeColor="background1" w:themeShade="80"/>
+                <w:sz w:val="26"/>
+                <w:szCs w:val="26"/>
+              </w:rPr>
+              <w:t>Chặn</w:t>
+            </w:r>
+            <w:proofErr w:type="spellEnd"/>
+            <w:r>
+              <w:rPr>
+                <w:rFonts w:ascii="Helvetica" w:eastAsia="Times New Roman" w:hAnsi="Helvetica" w:cs="Helvetica"/>
+                <w:color w:val="808080" w:themeColor="background1" w:themeShade="80"/>
+                <w:sz w:val="26"/>
+                <w:szCs w:val="26"/>
+              </w:rPr>
               <w:t xml:space="preserve"> tin </w:t>
             </w:r>
             <w:proofErr w:type="spellStart"/>
@@ -5337,425 +5322,6 @@
               <w:t>nhắn</w:t>
             </w:r>
             <w:proofErr w:type="spellEnd"/>
-          </w:p>
-          <w:p>
-            <w:pPr>
-              <w:cnfStyle w:val="000000000000" w:firstRow="0" w:lastRow="0" w:firstColumn="0" w:lastColumn="0" w:oddVBand="0" w:evenVBand="0" w:oddHBand="0" w:evenHBand="0" w:firstRowFirstColumn="0" w:firstRowLastColumn="0" w:lastRowFirstColumn="0" w:lastRowLastColumn="0"/>
-              <w:rPr>
-                <w:rFonts w:ascii="Helvetica" w:eastAsia="Times New Roman" w:hAnsi="Helvetica" w:cs="Helvetica"/>
-                <w:color w:val="808080" w:themeColor="background1" w:themeShade="80"/>
-                <w:sz w:val="26"/>
-                <w:szCs w:val="26"/>
-              </w:rPr>
-            </w:pPr>
-            <w:proofErr w:type="spellStart"/>
-            <w:r>
-              <w:rPr>
-                <w:rFonts w:ascii="Helvetica" w:eastAsia="Times New Roman" w:hAnsi="Helvetica" w:cs="Helvetica"/>
-                <w:color w:val="808080" w:themeColor="background1" w:themeShade="80"/>
-                <w:sz w:val="26"/>
-                <w:szCs w:val="26"/>
-              </w:rPr>
-              <w:t>Ghi</w:t>
-            </w:r>
-            <w:proofErr w:type="spellEnd"/>
-            <w:r>
-              <w:rPr>
-                <w:rFonts w:ascii="Helvetica" w:eastAsia="Times New Roman" w:hAnsi="Helvetica" w:cs="Helvetica"/>
-                <w:color w:val="808080" w:themeColor="background1" w:themeShade="80"/>
-                <w:sz w:val="26"/>
-                <w:szCs w:val="26"/>
-              </w:rPr>
-              <w:t xml:space="preserve"> </w:t>
-            </w:r>
-            <w:proofErr w:type="spellStart"/>
-            <w:r>
-              <w:rPr>
-                <w:rFonts w:ascii="Helvetica" w:eastAsia="Times New Roman" w:hAnsi="Helvetica" w:cs="Helvetica"/>
-                <w:color w:val="808080" w:themeColor="background1" w:themeShade="80"/>
-                <w:sz w:val="26"/>
-                <w:szCs w:val="26"/>
-              </w:rPr>
-              <w:t>âm</w:t>
-            </w:r>
-            <w:proofErr w:type="spellEnd"/>
-            <w:r>
-              <w:rPr>
-                <w:rFonts w:ascii="Helvetica" w:eastAsia="Times New Roman" w:hAnsi="Helvetica" w:cs="Helvetica"/>
-                <w:color w:val="808080" w:themeColor="background1" w:themeShade="80"/>
-                <w:sz w:val="26"/>
-                <w:szCs w:val="26"/>
-              </w:rPr>
-              <w:t xml:space="preserve"> </w:t>
-            </w:r>
-            <w:proofErr w:type="spellStart"/>
-            <w:r>
-              <w:rPr>
-                <w:rFonts w:ascii="Helvetica" w:eastAsia="Times New Roman" w:hAnsi="Helvetica" w:cs="Helvetica"/>
-                <w:color w:val="808080" w:themeColor="background1" w:themeShade="80"/>
-                <w:sz w:val="26"/>
-                <w:szCs w:val="26"/>
-              </w:rPr>
-              <w:t>cuộc</w:t>
-            </w:r>
-            <w:proofErr w:type="spellEnd"/>
-            <w:r>
-              <w:rPr>
-                <w:rFonts w:ascii="Helvetica" w:eastAsia="Times New Roman" w:hAnsi="Helvetica" w:cs="Helvetica"/>
-                <w:color w:val="808080" w:themeColor="background1" w:themeShade="80"/>
-                <w:sz w:val="26"/>
-                <w:szCs w:val="26"/>
-              </w:rPr>
-              <w:t xml:space="preserve"> </w:t>
-            </w:r>
-            <w:proofErr w:type="spellStart"/>
-            <w:r>
-              <w:rPr>
-                <w:rFonts w:ascii="Helvetica" w:eastAsia="Times New Roman" w:hAnsi="Helvetica" w:cs="Helvetica"/>
-                <w:color w:val="808080" w:themeColor="background1" w:themeShade="80"/>
-                <w:sz w:val="26"/>
-                <w:szCs w:val="26"/>
-              </w:rPr>
-              <w:t>gọi</w:t>
-            </w:r>
-            <w:proofErr w:type="spellEnd"/>
-          </w:p>
-          <w:p>
-            <w:pPr>
-              <w:cnfStyle w:val="000000000000" w:firstRow="0" w:lastRow="0" w:firstColumn="0" w:lastColumn="0" w:oddVBand="0" w:evenVBand="0" w:oddHBand="0" w:evenHBand="0" w:firstRowFirstColumn="0" w:firstRowLastColumn="0" w:lastRowFirstColumn="0" w:lastRowLastColumn="0"/>
-              <w:rPr>
-                <w:rFonts w:ascii="Helvetica" w:eastAsia="Times New Roman" w:hAnsi="Helvetica" w:cs="Helvetica"/>
-                <w:color w:val="808080" w:themeColor="background1" w:themeShade="80"/>
-                <w:sz w:val="26"/>
-                <w:szCs w:val="26"/>
-              </w:rPr>
-            </w:pPr>
-            <w:proofErr w:type="spellStart"/>
-            <w:r>
-              <w:rPr>
-                <w:rFonts w:ascii="Helvetica" w:eastAsia="Times New Roman" w:hAnsi="Helvetica" w:cs="Helvetica"/>
-                <w:color w:val="808080" w:themeColor="background1" w:themeShade="80"/>
-                <w:sz w:val="26"/>
-                <w:szCs w:val="26"/>
-              </w:rPr>
-              <w:t>Chặn</w:t>
-            </w:r>
-            <w:proofErr w:type="spellEnd"/>
-            <w:r>
-              <w:rPr>
-                <w:rFonts w:ascii="Helvetica" w:eastAsia="Times New Roman" w:hAnsi="Helvetica" w:cs="Helvetica"/>
-                <w:color w:val="808080" w:themeColor="background1" w:themeShade="80"/>
-                <w:sz w:val="26"/>
-                <w:szCs w:val="26"/>
-              </w:rPr>
-              <w:t xml:space="preserve"> </w:t>
-            </w:r>
-            <w:proofErr w:type="spellStart"/>
-            <w:r>
-              <w:rPr>
-                <w:rFonts w:ascii="Helvetica" w:eastAsia="Times New Roman" w:hAnsi="Helvetica" w:cs="Helvetica"/>
-                <w:color w:val="808080" w:themeColor="background1" w:themeShade="80"/>
-                <w:sz w:val="26"/>
-                <w:szCs w:val="26"/>
-              </w:rPr>
-              <w:t>cuộc</w:t>
-            </w:r>
-            <w:proofErr w:type="spellEnd"/>
-            <w:r>
-              <w:rPr>
-                <w:rFonts w:ascii="Helvetica" w:eastAsia="Times New Roman" w:hAnsi="Helvetica" w:cs="Helvetica"/>
-                <w:color w:val="808080" w:themeColor="background1" w:themeShade="80"/>
-                <w:sz w:val="26"/>
-                <w:szCs w:val="26"/>
-              </w:rPr>
-              <w:t xml:space="preserve"> </w:t>
-            </w:r>
-            <w:proofErr w:type="spellStart"/>
-            <w:r>
-              <w:rPr>
-                <w:rFonts w:ascii="Helvetica" w:eastAsia="Times New Roman" w:hAnsi="Helvetica" w:cs="Helvetica"/>
-                <w:color w:val="808080" w:themeColor="background1" w:themeShade="80"/>
-                <w:sz w:val="26"/>
-                <w:szCs w:val="26"/>
-              </w:rPr>
-              <w:t>gọi</w:t>
-            </w:r>
-            <w:proofErr w:type="spellEnd"/>
-          </w:p>
-          <w:p>
-            <w:pPr>
-              <w:cnfStyle w:val="000000000000" w:firstRow="0" w:lastRow="0" w:firstColumn="0" w:lastColumn="0" w:oddVBand="0" w:evenVBand="0" w:oddHBand="0" w:evenHBand="0" w:firstRowFirstColumn="0" w:firstRowLastColumn="0" w:lastRowFirstColumn="0" w:lastRowLastColumn="0"/>
-              <w:rPr>
-                <w:rFonts w:ascii="Helvetica" w:eastAsia="Times New Roman" w:hAnsi="Helvetica" w:cs="Helvetica"/>
-                <w:color w:val="808080" w:themeColor="background1" w:themeShade="80"/>
-                <w:sz w:val="26"/>
-                <w:szCs w:val="26"/>
-              </w:rPr>
-            </w:pPr>
-            <w:proofErr w:type="spellStart"/>
-            <w:r>
-              <w:rPr>
-                <w:rFonts w:ascii="Helvetica" w:eastAsia="Times New Roman" w:hAnsi="Helvetica" w:cs="Helvetica"/>
-                <w:color w:val="808080" w:themeColor="background1" w:themeShade="80"/>
-                <w:sz w:val="26"/>
-                <w:szCs w:val="26"/>
-              </w:rPr>
-              <w:t>Đèn</w:t>
-            </w:r>
-            <w:proofErr w:type="spellEnd"/>
-            <w:r>
-              <w:rPr>
-                <w:rFonts w:ascii="Helvetica" w:eastAsia="Times New Roman" w:hAnsi="Helvetica" w:cs="Helvetica"/>
-                <w:color w:val="808080" w:themeColor="background1" w:themeShade="80"/>
-                <w:sz w:val="26"/>
-                <w:szCs w:val="26"/>
-              </w:rPr>
-              <w:t xml:space="preserve"> pin</w:t>
-            </w:r>
-          </w:p>
-          <w:p>
-            <w:pPr>
-              <w:cnfStyle w:val="000000000000" w:firstRow="0" w:lastRow="0" w:firstColumn="0" w:lastColumn="0" w:oddVBand="0" w:evenVBand="0" w:oddHBand="0" w:evenHBand="0" w:firstRowFirstColumn="0" w:firstRowLastColumn="0" w:lastRowFirstColumn="0" w:lastRowLastColumn="0"/>
-              <w:rPr>
-                <w:rFonts w:ascii="Helvetica" w:eastAsia="Times New Roman" w:hAnsi="Helvetica" w:cs="Helvetica"/>
-                <w:color w:val="808080" w:themeColor="background1" w:themeShade="80"/>
-                <w:sz w:val="26"/>
-                <w:szCs w:val="26"/>
-              </w:rPr>
-            </w:pPr>
-            <w:proofErr w:type="spellStart"/>
-            <w:r>
-              <w:rPr>
-                <w:rFonts w:ascii="Helvetica" w:eastAsia="Times New Roman" w:hAnsi="Helvetica" w:cs="Helvetica"/>
-                <w:color w:val="808080" w:themeColor="background1" w:themeShade="80"/>
-                <w:sz w:val="26"/>
-                <w:szCs w:val="26"/>
-              </w:rPr>
-              <w:t>Chuẩn</w:t>
-            </w:r>
-            <w:proofErr w:type="spellEnd"/>
-            <w:r>
-              <w:rPr>
-                <w:rFonts w:ascii="Helvetica" w:eastAsia="Times New Roman" w:hAnsi="Helvetica" w:cs="Helvetica"/>
-                <w:color w:val="808080" w:themeColor="background1" w:themeShade="80"/>
-                <w:sz w:val="26"/>
-                <w:szCs w:val="26"/>
-              </w:rPr>
-              <w:t xml:space="preserve"> </w:t>
-            </w:r>
-            <w:proofErr w:type="spellStart"/>
-            <w:r>
-              <w:rPr>
-                <w:rFonts w:ascii="Helvetica" w:eastAsia="Times New Roman" w:hAnsi="Helvetica" w:cs="Helvetica"/>
-                <w:color w:val="808080" w:themeColor="background1" w:themeShade="80"/>
-                <w:sz w:val="26"/>
-                <w:szCs w:val="26"/>
-              </w:rPr>
-              <w:t>Kháng</w:t>
-            </w:r>
-            <w:proofErr w:type="spellEnd"/>
-            <w:r>
-              <w:rPr>
-                <w:rFonts w:ascii="Helvetica" w:eastAsia="Times New Roman" w:hAnsi="Helvetica" w:cs="Helvetica"/>
-                <w:color w:val="808080" w:themeColor="background1" w:themeShade="80"/>
-                <w:sz w:val="26"/>
-                <w:szCs w:val="26"/>
-              </w:rPr>
-              <w:t xml:space="preserve"> </w:t>
-            </w:r>
-            <w:proofErr w:type="spellStart"/>
-            <w:r>
-              <w:rPr>
-                <w:rFonts w:ascii="Helvetica" w:eastAsia="Times New Roman" w:hAnsi="Helvetica" w:cs="Helvetica"/>
-                <w:color w:val="808080" w:themeColor="background1" w:themeShade="80"/>
-                <w:sz w:val="26"/>
-                <w:szCs w:val="26"/>
-              </w:rPr>
-              <w:t>nước</w:t>
-            </w:r>
-            <w:proofErr w:type="spellEnd"/>
-            <w:r>
-              <w:rPr>
-                <w:rFonts w:ascii="Helvetica" w:eastAsia="Times New Roman" w:hAnsi="Helvetica" w:cs="Helvetica"/>
-                <w:color w:val="808080" w:themeColor="background1" w:themeShade="80"/>
-                <w:sz w:val="26"/>
-                <w:szCs w:val="26"/>
-              </w:rPr>
-              <w:t xml:space="preserve">, </w:t>
-            </w:r>
-            <w:proofErr w:type="spellStart"/>
-            <w:r>
-              <w:rPr>
-                <w:rFonts w:ascii="Helvetica" w:eastAsia="Times New Roman" w:hAnsi="Helvetica" w:cs="Helvetica"/>
-                <w:color w:val="808080" w:themeColor="background1" w:themeShade="80"/>
-                <w:sz w:val="26"/>
-                <w:szCs w:val="26"/>
-              </w:rPr>
-              <w:t>kháng</w:t>
-            </w:r>
-            <w:proofErr w:type="spellEnd"/>
-            <w:r>
-              <w:rPr>
-                <w:rFonts w:ascii="Helvetica" w:eastAsia="Times New Roman" w:hAnsi="Helvetica" w:cs="Helvetica"/>
-                <w:color w:val="808080" w:themeColor="background1" w:themeShade="80"/>
-                <w:sz w:val="26"/>
-                <w:szCs w:val="26"/>
-              </w:rPr>
-              <w:t xml:space="preserve"> </w:t>
-            </w:r>
-            <w:proofErr w:type="spellStart"/>
-            <w:r>
-              <w:rPr>
-                <w:rFonts w:ascii="Helvetica" w:eastAsia="Times New Roman" w:hAnsi="Helvetica" w:cs="Helvetica"/>
-                <w:color w:val="808080" w:themeColor="background1" w:themeShade="80"/>
-                <w:sz w:val="26"/>
-                <w:szCs w:val="26"/>
-              </w:rPr>
-              <w:t>bụi</w:t>
-            </w:r>
-            <w:proofErr w:type="spellEnd"/>
-          </w:p>
-          <w:p>
-            <w:pPr>
-              <w:cnfStyle w:val="000000000000" w:firstRow="0" w:lastRow="0" w:firstColumn="0" w:lastColumn="0" w:oddVBand="0" w:evenVBand="0" w:oddHBand="0" w:evenHBand="0" w:firstRowFirstColumn="0" w:firstRowLastColumn="0" w:lastRowFirstColumn="0" w:lastRowLastColumn="0"/>
-              <w:rPr>
-                <w:rFonts w:ascii="Helvetica" w:eastAsia="Times New Roman" w:hAnsi="Helvetica" w:cs="Helvetica"/>
-                <w:color w:val="808080" w:themeColor="background1" w:themeShade="80"/>
-                <w:sz w:val="26"/>
-                <w:szCs w:val="26"/>
-              </w:rPr>
-            </w:pPr>
-            <w:proofErr w:type="spellStart"/>
-            <w:r>
-              <w:rPr>
-                <w:rFonts w:ascii="Helvetica" w:eastAsia="Times New Roman" w:hAnsi="Helvetica" w:cs="Helvetica"/>
-                <w:color w:val="808080" w:themeColor="background1" w:themeShade="80"/>
-                <w:sz w:val="26"/>
-                <w:szCs w:val="26"/>
-              </w:rPr>
-              <w:t>Mặt</w:t>
-            </w:r>
-            <w:proofErr w:type="spellEnd"/>
-            <w:r>
-              <w:rPr>
-                <w:rFonts w:ascii="Helvetica" w:eastAsia="Times New Roman" w:hAnsi="Helvetica" w:cs="Helvetica"/>
-                <w:color w:val="808080" w:themeColor="background1" w:themeShade="80"/>
-                <w:sz w:val="26"/>
-                <w:szCs w:val="26"/>
-              </w:rPr>
-              <w:t xml:space="preserve"> </w:t>
-            </w:r>
-            <w:proofErr w:type="spellStart"/>
-            <w:r>
-              <w:rPr>
-                <w:rFonts w:ascii="Helvetica" w:eastAsia="Times New Roman" w:hAnsi="Helvetica" w:cs="Helvetica"/>
-                <w:color w:val="808080" w:themeColor="background1" w:themeShade="80"/>
-                <w:sz w:val="26"/>
-                <w:szCs w:val="26"/>
-              </w:rPr>
-              <w:t>kính</w:t>
-            </w:r>
-            <w:proofErr w:type="spellEnd"/>
-            <w:r>
-              <w:rPr>
-                <w:rFonts w:ascii="Helvetica" w:eastAsia="Times New Roman" w:hAnsi="Helvetica" w:cs="Helvetica"/>
-                <w:color w:val="808080" w:themeColor="background1" w:themeShade="80"/>
-                <w:sz w:val="26"/>
-                <w:szCs w:val="26"/>
-              </w:rPr>
-              <w:t xml:space="preserve"> 2.5D</w:t>
-            </w:r>
-          </w:p>
-          <w:p>
-            <w:pPr>
-              <w:cnfStyle w:val="000000000000" w:firstRow="0" w:lastRow="0" w:firstColumn="0" w:lastColumn="0" w:oddVBand="0" w:evenVBand="0" w:oddHBand="0" w:evenHBand="0" w:firstRowFirstColumn="0" w:firstRowLastColumn="0" w:lastRowFirstColumn="0" w:lastRowLastColumn="0"/>
-              <w:rPr>
-                <w:rFonts w:ascii="Helvetica" w:eastAsia="Times New Roman" w:hAnsi="Helvetica" w:cs="Helvetica"/>
-                <w:color w:val="808080" w:themeColor="background1" w:themeShade="80"/>
-                <w:sz w:val="26"/>
-                <w:szCs w:val="26"/>
-              </w:rPr>
-            </w:pPr>
-            <w:proofErr w:type="spellStart"/>
-            <w:r>
-              <w:rPr>
-                <w:rFonts w:ascii="Helvetica" w:eastAsia="Times New Roman" w:hAnsi="Helvetica" w:cs="Helvetica"/>
-                <w:color w:val="808080" w:themeColor="background1" w:themeShade="80"/>
-                <w:sz w:val="26"/>
-                <w:szCs w:val="26"/>
-              </w:rPr>
-              <w:t>Công</w:t>
-            </w:r>
-            <w:proofErr w:type="spellEnd"/>
-            <w:r>
-              <w:rPr>
-                <w:rFonts w:ascii="Helvetica" w:eastAsia="Times New Roman" w:hAnsi="Helvetica" w:cs="Helvetica"/>
-                <w:color w:val="808080" w:themeColor="background1" w:themeShade="80"/>
-                <w:sz w:val="26"/>
-                <w:szCs w:val="26"/>
-              </w:rPr>
-              <w:t xml:space="preserve"> </w:t>
-            </w:r>
-            <w:proofErr w:type="spellStart"/>
-            <w:r>
-              <w:rPr>
-                <w:rFonts w:ascii="Helvetica" w:eastAsia="Times New Roman" w:hAnsi="Helvetica" w:cs="Helvetica"/>
-                <w:color w:val="808080" w:themeColor="background1" w:themeShade="80"/>
-                <w:sz w:val="26"/>
-                <w:szCs w:val="26"/>
-              </w:rPr>
-              <w:t>nghệ</w:t>
-            </w:r>
-            <w:proofErr w:type="spellEnd"/>
-            <w:r>
-              <w:rPr>
-                <w:rFonts w:ascii="Helvetica" w:eastAsia="Times New Roman" w:hAnsi="Helvetica" w:cs="Helvetica"/>
-                <w:color w:val="808080" w:themeColor="background1" w:themeShade="80"/>
-                <w:sz w:val="26"/>
-                <w:szCs w:val="26"/>
-              </w:rPr>
-              <w:t xml:space="preserve"> </w:t>
-            </w:r>
-            <w:proofErr w:type="spellStart"/>
-            <w:r>
-              <w:rPr>
-                <w:rFonts w:ascii="Helvetica" w:eastAsia="Times New Roman" w:hAnsi="Helvetica" w:cs="Helvetica"/>
-                <w:color w:val="808080" w:themeColor="background1" w:themeShade="80"/>
-                <w:sz w:val="26"/>
-                <w:szCs w:val="26"/>
-              </w:rPr>
-              <w:t>âm</w:t>
-            </w:r>
-            <w:proofErr w:type="spellEnd"/>
-            <w:r>
-              <w:rPr>
-                <w:rFonts w:ascii="Helvetica" w:eastAsia="Times New Roman" w:hAnsi="Helvetica" w:cs="Helvetica"/>
-                <w:color w:val="808080" w:themeColor="background1" w:themeShade="80"/>
-                <w:sz w:val="26"/>
-                <w:szCs w:val="26"/>
-              </w:rPr>
-              <w:t xml:space="preserve"> </w:t>
-            </w:r>
-            <w:proofErr w:type="spellStart"/>
-            <w:r>
-              <w:rPr>
-                <w:rFonts w:ascii="Helvetica" w:eastAsia="Times New Roman" w:hAnsi="Helvetica" w:cs="Helvetica"/>
-                <w:color w:val="808080" w:themeColor="background1" w:themeShade="80"/>
-                <w:sz w:val="26"/>
-                <w:szCs w:val="26"/>
-              </w:rPr>
-              <w:t>thanh</w:t>
-            </w:r>
-            <w:proofErr w:type="spellEnd"/>
-            <w:r>
-              <w:rPr>
-                <w:rFonts w:ascii="Helvetica" w:eastAsia="Times New Roman" w:hAnsi="Helvetica" w:cs="Helvetica"/>
-                <w:color w:val="808080" w:themeColor="background1" w:themeShade="80"/>
-                <w:sz w:val="26"/>
-                <w:szCs w:val="26"/>
-              </w:rPr>
-              <w:t xml:space="preserve"> Hi-Res Audio</w:t>
-            </w:r>
           </w:p>
         </w:tc>
       </w:tr>
@@ -5975,7 +5541,7 @@
                 <w:sz w:val="26"/>
                 <w:szCs w:val="26"/>
               </w:rPr>
-              <w:t>Không</w:t>
+              <w:t>Có</w:t>
             </w:r>
             <w:proofErr w:type="spellEnd"/>
           </w:p>
@@ -6062,28 +5628,35 @@
                 <w:sz w:val="26"/>
                 <w:szCs w:val="26"/>
               </w:rPr>
-              <w:t>H.265, 3GP, MP4, AVI, WMV</w:t>
-            </w:r>
-            <w:r>
-              <w:rPr>
-                <w:rFonts w:ascii="Helvetica" w:eastAsia="Times New Roman" w:hAnsi="Helvetica" w:cs="Helvetica"/>
-                <w:color w:val="808080" w:themeColor="background1" w:themeShade="80"/>
-                <w:sz w:val="26"/>
-                <w:szCs w:val="26"/>
-              </w:rPr>
-              <w:t xml:space="preserve">, </w:t>
-            </w:r>
-            <w:proofErr w:type="spellStart"/>
-            <w:r>
-              <w:rPr>
-                <w:rFonts w:ascii="Helvetica" w:eastAsia="Times New Roman" w:hAnsi="Helvetica" w:cs="Helvetica"/>
-                <w:color w:val="808080" w:themeColor="background1" w:themeShade="80"/>
-                <w:sz w:val="26"/>
-                <w:szCs w:val="26"/>
-              </w:rPr>
-              <w:t>Xvid</w:t>
-            </w:r>
-            <w:proofErr w:type="spellEnd"/>
+              <w:t>H.26</w:t>
+            </w:r>
+            <w:r>
+              <w:rPr>
+                <w:rFonts w:ascii="Helvetica" w:eastAsia="Times New Roman" w:hAnsi="Helvetica" w:cs="Helvetica"/>
+                <w:color w:val="808080" w:themeColor="background1" w:themeShade="80"/>
+                <w:sz w:val="26"/>
+                <w:szCs w:val="26"/>
+              </w:rPr>
+              <w:t>3</w:t>
+            </w:r>
+            <w:r>
+              <w:rPr>
+                <w:rFonts w:ascii="Helvetica" w:eastAsia="Times New Roman" w:hAnsi="Helvetica" w:cs="Helvetica"/>
+                <w:color w:val="808080" w:themeColor="background1" w:themeShade="80"/>
+                <w:sz w:val="26"/>
+                <w:szCs w:val="26"/>
+              </w:rPr>
+              <w:t xml:space="preserve">, MP4, </w:t>
+            </w:r>
+            <w:r>
+              <w:rPr>
+                <w:rFonts w:ascii="Helvetica" w:eastAsia="Times New Roman" w:hAnsi="Helvetica" w:cs="Helvetica"/>
+                <w:color w:val="808080" w:themeColor="background1" w:themeShade="80"/>
+                <w:sz w:val="26"/>
+                <w:szCs w:val="26"/>
+              </w:rPr>
+              <w:t>H.264(MPEG4-AVC)</w:t>
+            </w:r>
           </w:p>
         </w:tc>
       </w:tr>
@@ -6156,7 +5729,27 @@
                 <w:sz w:val="26"/>
                 <w:szCs w:val="26"/>
               </w:rPr>
-              <w:t>Lossless, Midi, MP3, WAV, WMA</w:t>
+              <w:t xml:space="preserve">MP3, WAV, </w:t>
+            </w:r>
+            <w:proofErr w:type="spellStart"/>
+            <w:r>
+              <w:rPr>
+                <w:rFonts w:ascii="Helvetica" w:eastAsia="Times New Roman" w:hAnsi="Helvetica" w:cs="Helvetica"/>
+                <w:color w:val="808080" w:themeColor="background1" w:themeShade="80"/>
+                <w:sz w:val="26"/>
+                <w:szCs w:val="26"/>
+              </w:rPr>
+              <w:t>eAAC</w:t>
+            </w:r>
+            <w:proofErr w:type="spellEnd"/>
+            <w:r>
+              <w:rPr>
+                <w:rFonts w:ascii="Helvetica" w:eastAsia="Times New Roman" w:hAnsi="Helvetica" w:cs="Helvetica"/>
+                <w:color w:val="808080" w:themeColor="background1" w:themeShade="80"/>
+                <w:sz w:val="26"/>
+                <w:szCs w:val="26"/>
+              </w:rPr>
+              <w:t>+, FLAC</w:t>
             </w:r>
           </w:p>
         </w:tc>
@@ -6288,12 +5881,12 @@
           <wp:anchor distT="0" distB="0" distL="114300" distR="114300" simplePos="0" relativeHeight="251658240" behindDoc="1" locked="0" layoutInCell="1" allowOverlap="1">
             <wp:simplePos x="0" y="0"/>
             <wp:positionH relativeFrom="margin">
-              <wp:posOffset>648425</wp:posOffset>
+              <wp:posOffset>653143</wp:posOffset>
             </wp:positionH>
             <wp:positionV relativeFrom="paragraph">
-              <wp:posOffset>-686163</wp:posOffset>
+              <wp:posOffset>9867</wp:posOffset>
             </wp:positionV>
-            <wp:extent cx="4556760" cy="5943600"/>
+            <wp:extent cx="4556760" cy="4556760"/>
             <wp:effectExtent l="0" t="0" r="0" b="0"/>
             <wp:wrapNone/>
             <wp:docPr id="2" name="Picture 2"/>
@@ -6308,7 +5901,7 @@
                     <pic:cNvPicPr/>
                   </pic:nvPicPr>
                   <pic:blipFill>
-                    <a:blip r:embed="rId5" cstate="print">
+                    <a:blip r:embed="rId5">
                       <a:extLst>
                         <a:ext uri="{28A0092B-C50C-407E-A947-70E740481C1C}">
                           <a14:useLocalDpi xmlns:a14="http://schemas.microsoft.com/office/drawing/2010/main" val="0"/>
@@ -6322,7 +5915,7 @@
                   <pic:spPr>
                     <a:xfrm>
                       <a:off x="0" y="0"/>
-                      <a:ext cx="4556760" cy="5943600"/>
+                      <a:ext cx="4556760" cy="4556760"/>
                     </a:xfrm>
                     <a:prstGeom prst="rect">
                       <a:avLst/>
@@ -7021,6 +6614,7 @@
   <w:style w:type="character" w:default="1" w:styleId="DefaultParagraphFont">
     <w:name w:val="Default Paragraph Font"/>
     <w:uiPriority w:val="1"/>
+    <w:semiHidden/>
     <w:unhideWhenUsed/>
   </w:style>
   <w:style w:type="table" w:default="1" w:styleId="TableNormal">

</xml_diff>